<commit_message>
Complete the Lab0.docx file, add the myCurrentLog.txt in previous lab which forgotted, and delete the view file of Lab4.docx in previous lab.
</commit_message>
<xml_diff>
--- a/Python exercise/Lab0_PythonExercises.docx
+++ b/Python exercise/Lab0_PythonExercises.docx
@@ -30,6 +30,7 @@
       <w:pPr>
         <w:widowControl w:val="0"/>
         <w:numPr>
+          <w:ilvl w:val="0"/>
           <w:numId w:val="0"/>
         </w:numPr>
         <w:jc w:val="center"/>
@@ -54,6 +55,7 @@
       <w:pPr>
         <w:widowControl w:val="0"/>
         <w:numPr>
+          <w:ilvl w:val="0"/>
           <w:numId w:val="0"/>
         </w:numPr>
         <w:jc w:val="center"/>
@@ -124,6 +126,7 @@
       <w:pPr>
         <w:widowControl w:val="0"/>
         <w:numPr>
+          <w:ilvl w:val="0"/>
           <w:numId w:val="0"/>
         </w:numPr>
         <w:jc w:val="center"/>
@@ -148,6 +151,7 @@
       <w:pPr>
         <w:widowControl w:val="0"/>
         <w:numPr>
+          <w:ilvl w:val="0"/>
           <w:numId w:val="0"/>
         </w:numPr>
         <w:jc w:val="center"/>
@@ -172,6 +176,7 @@
       <w:pPr>
         <w:widowControl w:val="0"/>
         <w:numPr>
+          <w:ilvl w:val="0"/>
           <w:numId w:val="0"/>
         </w:numPr>
         <w:jc w:val="center"/>
@@ -242,6 +247,7 @@
       <w:pPr>
         <w:widowControl w:val="0"/>
         <w:numPr>
+          <w:ilvl w:val="0"/>
           <w:numId w:val="0"/>
         </w:numPr>
         <w:jc w:val="both"/>
@@ -318,6 +324,7 @@
       <w:pPr>
         <w:widowControl w:val="0"/>
         <w:numPr>
+          <w:ilvl w:val="0"/>
           <w:numId w:val="0"/>
         </w:numPr>
         <w:jc w:val="both"/>
@@ -327,6 +334,7 @@
       <w:pPr>
         <w:widowControl w:val="0"/>
         <w:numPr>
+          <w:ilvl w:val="0"/>
           <w:numId w:val="0"/>
         </w:numPr>
         <w:ind w:firstLine="420" w:firstLineChars="0"/>
@@ -391,7 +399,6 @@
           <w:kern w:val="0"/>
           <w:sz w:val="21"/>
           <w:szCs w:val="21"/>
-          <w:bdr w:val="none" w:color="auto" w:sz="0" w:space="0"/>
           <w:shd w:val="clear" w:fill="FAFAFA"/>
           <w:lang w:val="en-US" w:eastAsia="zh-CN" w:bidi="ar"/>
         </w:rPr>
@@ -436,7 +443,6 @@
           <w:kern w:val="0"/>
           <w:sz w:val="21"/>
           <w:szCs w:val="21"/>
-          <w:bdr w:val="none" w:color="auto" w:sz="0" w:space="0"/>
           <w:shd w:val="clear" w:fill="F8F8F8"/>
           <w:lang w:val="en-US" w:eastAsia="zh-CN" w:bidi="ar"/>
         </w:rPr>
@@ -481,7 +487,6 @@
           <w:kern w:val="0"/>
           <w:sz w:val="21"/>
           <w:szCs w:val="21"/>
-          <w:bdr w:val="none" w:color="auto" w:sz="0" w:space="0"/>
           <w:shd w:val="clear" w:fill="FAFAFA"/>
           <w:lang w:val="en-US" w:eastAsia="zh-CN" w:bidi="ar"/>
         </w:rPr>
@@ -526,7 +531,6 @@
           <w:kern w:val="0"/>
           <w:sz w:val="21"/>
           <w:szCs w:val="21"/>
-          <w:bdr w:val="none" w:color="auto" w:sz="0" w:space="0"/>
           <w:shd w:val="clear" w:fill="FAFAFA"/>
           <w:lang w:val="en-US" w:eastAsia="zh-CN" w:bidi="ar"/>
         </w:rPr>
@@ -571,7 +575,6 @@
           <w:kern w:val="0"/>
           <w:sz w:val="21"/>
           <w:szCs w:val="21"/>
-          <w:bdr w:val="none" w:color="auto" w:sz="0" w:space="0"/>
           <w:shd w:val="clear" w:fill="F8F8F8"/>
           <w:lang w:val="en-US" w:eastAsia="zh-CN" w:bidi="ar"/>
         </w:rPr>
@@ -588,7 +591,6 @@
           <w:kern w:val="0"/>
           <w:sz w:val="21"/>
           <w:szCs w:val="21"/>
-          <w:bdr w:val="none" w:color="auto" w:sz="0" w:space="0"/>
           <w:shd w:val="clear" w:fill="F8F8F8"/>
           <w:lang w:val="en-US" w:eastAsia="zh-CN" w:bidi="ar"/>
         </w:rPr>
@@ -605,7 +607,6 @@
           <w:kern w:val="0"/>
           <w:sz w:val="21"/>
           <w:szCs w:val="21"/>
-          <w:bdr w:val="none" w:color="auto" w:sz="0" w:space="0"/>
           <w:shd w:val="clear" w:fill="F8F8F8"/>
           <w:lang w:val="en-US" w:eastAsia="zh-CN" w:bidi="ar"/>
         </w:rPr>
@@ -622,7 +623,6 @@
           <w:kern w:val="0"/>
           <w:sz w:val="21"/>
           <w:szCs w:val="21"/>
-          <w:bdr w:val="none" w:color="auto" w:sz="0" w:space="0"/>
           <w:shd w:val="clear" w:fill="F8F8F8"/>
           <w:lang w:val="en-US" w:eastAsia="zh-CN" w:bidi="ar"/>
         </w:rPr>
@@ -639,7 +639,6 @@
           <w:kern w:val="0"/>
           <w:sz w:val="21"/>
           <w:szCs w:val="21"/>
-          <w:bdr w:val="none" w:color="auto" w:sz="0" w:space="0"/>
           <w:shd w:val="clear" w:fill="F8F8F8"/>
           <w:lang w:val="en-US" w:eastAsia="zh-CN" w:bidi="ar"/>
         </w:rPr>
@@ -684,7 +683,6 @@
           <w:kern w:val="0"/>
           <w:sz w:val="21"/>
           <w:szCs w:val="21"/>
-          <w:bdr w:val="none" w:color="auto" w:sz="0" w:space="0"/>
           <w:shd w:val="clear" w:fill="F8F8F8"/>
           <w:lang w:val="en-US" w:eastAsia="zh-CN" w:bidi="ar"/>
         </w:rPr>
@@ -701,7 +699,6 @@
           <w:kern w:val="0"/>
           <w:sz w:val="21"/>
           <w:szCs w:val="21"/>
-          <w:bdr w:val="none" w:color="auto" w:sz="0" w:space="0"/>
           <w:shd w:val="clear" w:fill="F8F8F8"/>
           <w:lang w:val="en-US" w:eastAsia="zh-CN" w:bidi="ar"/>
         </w:rPr>
@@ -718,7 +715,6 @@
           <w:kern w:val="0"/>
           <w:sz w:val="21"/>
           <w:szCs w:val="21"/>
-          <w:bdr w:val="none" w:color="auto" w:sz="0" w:space="0"/>
           <w:shd w:val="clear" w:fill="F8F8F8"/>
           <w:lang w:val="en-US" w:eastAsia="zh-CN" w:bidi="ar"/>
         </w:rPr>
@@ -735,7 +731,6 @@
           <w:kern w:val="0"/>
           <w:sz w:val="21"/>
           <w:szCs w:val="21"/>
-          <w:bdr w:val="none" w:color="auto" w:sz="0" w:space="0"/>
           <w:shd w:val="clear" w:fill="F8F8F8"/>
           <w:lang w:val="en-US" w:eastAsia="zh-CN" w:bidi="ar"/>
         </w:rPr>
@@ -774,7 +769,6 @@
           <w:kern w:val="0"/>
           <w:sz w:val="21"/>
           <w:szCs w:val="21"/>
-          <w:bdr w:val="none" w:color="auto" w:sz="0" w:space="0"/>
           <w:shd w:val="clear" w:fill="F8F8F8"/>
           <w:lang w:val="en-US" w:eastAsia="zh-CN" w:bidi="ar"/>
         </w:rPr>
@@ -791,7 +785,6 @@
           <w:kern w:val="0"/>
           <w:sz w:val="21"/>
           <w:szCs w:val="21"/>
-          <w:bdr w:val="none" w:color="auto" w:sz="0" w:space="0"/>
           <w:shd w:val="clear" w:fill="F8F8F8"/>
           <w:lang w:val="en-US" w:eastAsia="zh-CN" w:bidi="ar"/>
         </w:rPr>
@@ -802,6 +795,7 @@
       <w:pPr>
         <w:widowControl w:val="0"/>
         <w:numPr>
+          <w:ilvl w:val="0"/>
           <w:numId w:val="0"/>
         </w:numPr>
         <w:jc w:val="both"/>
@@ -873,6 +867,7 @@
       <w:pPr>
         <w:widowControl w:val="0"/>
         <w:numPr>
+          <w:ilvl w:val="0"/>
           <w:numId w:val="0"/>
         </w:numPr>
         <w:jc w:val="both"/>
@@ -888,6 +883,7 @@
       <w:pPr>
         <w:widowControl w:val="0"/>
         <w:numPr>
+          <w:ilvl w:val="0"/>
           <w:numId w:val="0"/>
         </w:numPr>
         <w:ind w:firstLine="420" w:firstLineChars="0"/>
@@ -951,7 +947,6 @@
           <w:kern w:val="0"/>
           <w:sz w:val="21"/>
           <w:szCs w:val="21"/>
-          <w:bdr w:val="none" w:color="auto" w:sz="0" w:space="0"/>
           <w:shd w:val="clear" w:fill="FAFAFA"/>
           <w:lang w:val="en-US" w:eastAsia="zh-CN" w:bidi="ar"/>
         </w:rPr>
@@ -996,7 +991,6 @@
           <w:kern w:val="0"/>
           <w:sz w:val="21"/>
           <w:szCs w:val="21"/>
-          <w:bdr w:val="none" w:color="auto" w:sz="0" w:space="0"/>
           <w:shd w:val="clear" w:fill="F8F8F8"/>
           <w:lang w:val="en-US" w:eastAsia="zh-CN" w:bidi="ar"/>
         </w:rPr>
@@ -1041,7 +1035,6 @@
           <w:kern w:val="0"/>
           <w:sz w:val="21"/>
           <w:szCs w:val="21"/>
-          <w:bdr w:val="none" w:color="auto" w:sz="0" w:space="0"/>
           <w:shd w:val="clear" w:fill="F8F8F8"/>
           <w:lang w:val="en-US" w:eastAsia="zh-CN" w:bidi="ar"/>
         </w:rPr>
@@ -1086,7 +1079,6 @@
           <w:kern w:val="0"/>
           <w:sz w:val="21"/>
           <w:szCs w:val="21"/>
-          <w:bdr w:val="none" w:color="auto" w:sz="0" w:space="0"/>
           <w:shd w:val="clear" w:fill="FAFAFA"/>
           <w:lang w:val="en-US" w:eastAsia="zh-CN" w:bidi="ar"/>
         </w:rPr>
@@ -1103,7 +1095,6 @@
           <w:kern w:val="0"/>
           <w:sz w:val="21"/>
           <w:szCs w:val="21"/>
-          <w:bdr w:val="none" w:color="auto" w:sz="0" w:space="0"/>
           <w:shd w:val="clear" w:fill="FAFAFA"/>
           <w:lang w:val="en-US" w:eastAsia="zh-CN" w:bidi="ar"/>
         </w:rPr>
@@ -1120,7 +1111,6 @@
           <w:kern w:val="0"/>
           <w:sz w:val="21"/>
           <w:szCs w:val="21"/>
-          <w:bdr w:val="none" w:color="auto" w:sz="0" w:space="0"/>
           <w:shd w:val="clear" w:fill="FAFAFA"/>
           <w:lang w:val="en-US" w:eastAsia="zh-CN" w:bidi="ar"/>
         </w:rPr>
@@ -1137,7 +1127,6 @@
           <w:kern w:val="0"/>
           <w:sz w:val="21"/>
           <w:szCs w:val="21"/>
-          <w:bdr w:val="none" w:color="auto" w:sz="0" w:space="0"/>
           <w:shd w:val="clear" w:fill="FAFAFA"/>
           <w:lang w:val="en-US" w:eastAsia="zh-CN" w:bidi="ar"/>
         </w:rPr>
@@ -1154,7 +1143,6 @@
           <w:kern w:val="0"/>
           <w:sz w:val="21"/>
           <w:szCs w:val="21"/>
-          <w:bdr w:val="none" w:color="auto" w:sz="0" w:space="0"/>
           <w:shd w:val="clear" w:fill="FAFAFA"/>
           <w:lang w:val="en-US" w:eastAsia="zh-CN" w:bidi="ar"/>
         </w:rPr>
@@ -1199,7 +1187,6 @@
           <w:kern w:val="0"/>
           <w:sz w:val="21"/>
           <w:szCs w:val="21"/>
-          <w:bdr w:val="none" w:color="auto" w:sz="0" w:space="0"/>
           <w:shd w:val="clear" w:fill="FAFAFA"/>
           <w:lang w:val="en-US" w:eastAsia="zh-CN" w:bidi="ar"/>
         </w:rPr>
@@ -1244,7 +1231,6 @@
           <w:kern w:val="0"/>
           <w:sz w:val="21"/>
           <w:szCs w:val="21"/>
-          <w:bdr w:val="none" w:color="auto" w:sz="0" w:space="0"/>
           <w:shd w:val="clear" w:fill="F8F8F8"/>
           <w:lang w:val="en-US" w:eastAsia="zh-CN" w:bidi="ar"/>
         </w:rPr>
@@ -1261,7 +1247,6 @@
           <w:kern w:val="0"/>
           <w:sz w:val="21"/>
           <w:szCs w:val="21"/>
-          <w:bdr w:val="none" w:color="auto" w:sz="0" w:space="0"/>
           <w:shd w:val="clear" w:fill="F8F8F8"/>
           <w:lang w:val="en-US" w:eastAsia="zh-CN" w:bidi="ar"/>
         </w:rPr>
@@ -1278,7 +1263,6 @@
           <w:kern w:val="0"/>
           <w:sz w:val="21"/>
           <w:szCs w:val="21"/>
-          <w:bdr w:val="none" w:color="auto" w:sz="0" w:space="0"/>
           <w:shd w:val="clear" w:fill="F8F8F8"/>
           <w:lang w:val="en-US" w:eastAsia="zh-CN" w:bidi="ar"/>
         </w:rPr>
@@ -1295,7 +1279,6 @@
           <w:kern w:val="0"/>
           <w:sz w:val="21"/>
           <w:szCs w:val="21"/>
-          <w:bdr w:val="none" w:color="auto" w:sz="0" w:space="0"/>
           <w:shd w:val="clear" w:fill="F8F8F8"/>
           <w:lang w:val="en-US" w:eastAsia="zh-CN" w:bidi="ar"/>
         </w:rPr>
@@ -1306,6 +1289,7 @@
       <w:pPr>
         <w:widowControl w:val="0"/>
         <w:numPr>
+          <w:ilvl w:val="0"/>
           <w:numId w:val="0"/>
         </w:numPr>
         <w:ind w:firstLine="420" w:firstLineChars="0"/>
@@ -1383,6 +1367,7 @@
       <w:pPr>
         <w:widowControl w:val="0"/>
         <w:numPr>
+          <w:ilvl w:val="0"/>
           <w:numId w:val="0"/>
         </w:numPr>
         <w:jc w:val="both"/>
@@ -1392,6 +1377,7 @@
       <w:pPr>
         <w:widowControl w:val="0"/>
         <w:numPr>
+          <w:ilvl w:val="0"/>
           <w:numId w:val="0"/>
         </w:numPr>
         <w:ind w:firstLine="420" w:firstLineChars="0"/>
@@ -1451,7 +1437,6 @@
           <w:kern w:val="0"/>
           <w:sz w:val="21"/>
           <w:szCs w:val="21"/>
-          <w:bdr w:val="none" w:color="auto" w:sz="0" w:space="0"/>
           <w:shd w:val="clear" w:fill="FAFAFA"/>
           <w:lang w:val="en-US" w:eastAsia="zh-CN" w:bidi="ar"/>
         </w:rPr>
@@ -1468,7 +1453,6 @@
           <w:kern w:val="0"/>
           <w:sz w:val="21"/>
           <w:szCs w:val="21"/>
-          <w:bdr w:val="none" w:color="auto" w:sz="0" w:space="0"/>
           <w:shd w:val="clear" w:fill="FAFAFA"/>
           <w:lang w:val="en-US" w:eastAsia="zh-CN" w:bidi="ar"/>
         </w:rPr>
@@ -1513,7 +1497,6 @@
           <w:kern w:val="0"/>
           <w:sz w:val="21"/>
           <w:szCs w:val="21"/>
-          <w:bdr w:val="none" w:color="auto" w:sz="0" w:space="0"/>
           <w:shd w:val="clear" w:fill="FAFAFA"/>
           <w:lang w:val="en-US" w:eastAsia="zh-CN" w:bidi="ar"/>
         </w:rPr>
@@ -1558,7 +1541,6 @@
           <w:kern w:val="0"/>
           <w:sz w:val="21"/>
           <w:szCs w:val="21"/>
-          <w:bdr w:val="none" w:color="auto" w:sz="0" w:space="0"/>
           <w:shd w:val="clear" w:fill="F8F8F8"/>
           <w:lang w:val="en-US" w:eastAsia="zh-CN" w:bidi="ar"/>
         </w:rPr>
@@ -1575,7 +1557,6 @@
           <w:kern w:val="0"/>
           <w:sz w:val="21"/>
           <w:szCs w:val="21"/>
-          <w:bdr w:val="none" w:color="auto" w:sz="0" w:space="0"/>
           <w:shd w:val="clear" w:fill="F8F8F8"/>
           <w:lang w:val="en-US" w:eastAsia="zh-CN" w:bidi="ar"/>
         </w:rPr>
@@ -1592,7 +1573,6 @@
           <w:kern w:val="0"/>
           <w:sz w:val="21"/>
           <w:szCs w:val="21"/>
-          <w:bdr w:val="none" w:color="auto" w:sz="0" w:space="0"/>
           <w:shd w:val="clear" w:fill="F8F8F8"/>
           <w:lang w:val="en-US" w:eastAsia="zh-CN" w:bidi="ar"/>
         </w:rPr>
@@ -1609,7 +1589,6 @@
           <w:kern w:val="0"/>
           <w:sz w:val="21"/>
           <w:szCs w:val="21"/>
-          <w:bdr w:val="none" w:color="auto" w:sz="0" w:space="0"/>
           <w:shd w:val="clear" w:fill="F8F8F8"/>
           <w:lang w:val="en-US" w:eastAsia="zh-CN" w:bidi="ar"/>
         </w:rPr>
@@ -1626,7 +1605,6 @@
           <w:kern w:val="0"/>
           <w:sz w:val="21"/>
           <w:szCs w:val="21"/>
-          <w:bdr w:val="none" w:color="auto" w:sz="0" w:space="0"/>
           <w:shd w:val="clear" w:fill="F8F8F8"/>
           <w:lang w:val="en-US" w:eastAsia="zh-CN" w:bidi="ar"/>
         </w:rPr>
@@ -1671,7 +1649,6 @@
           <w:kern w:val="0"/>
           <w:sz w:val="21"/>
           <w:szCs w:val="21"/>
-          <w:bdr w:val="none" w:color="auto" w:sz="0" w:space="0"/>
           <w:shd w:val="clear" w:fill="F8F8F8"/>
           <w:lang w:val="en-US" w:eastAsia="zh-CN" w:bidi="ar"/>
         </w:rPr>
@@ -1688,7 +1665,6 @@
           <w:kern w:val="0"/>
           <w:sz w:val="21"/>
           <w:szCs w:val="21"/>
-          <w:bdr w:val="none" w:color="auto" w:sz="0" w:space="0"/>
           <w:shd w:val="clear" w:fill="F8F8F8"/>
           <w:lang w:val="en-US" w:eastAsia="zh-CN" w:bidi="ar"/>
         </w:rPr>
@@ -1705,7 +1681,6 @@
           <w:kern w:val="0"/>
           <w:sz w:val="21"/>
           <w:szCs w:val="21"/>
-          <w:bdr w:val="none" w:color="auto" w:sz="0" w:space="0"/>
           <w:shd w:val="clear" w:fill="F8F8F8"/>
           <w:lang w:val="en-US" w:eastAsia="zh-CN" w:bidi="ar"/>
         </w:rPr>
@@ -1722,7 +1697,6 @@
           <w:kern w:val="0"/>
           <w:sz w:val="21"/>
           <w:szCs w:val="21"/>
-          <w:bdr w:val="none" w:color="auto" w:sz="0" w:space="0"/>
           <w:shd w:val="clear" w:fill="F8F8F8"/>
           <w:lang w:val="en-US" w:eastAsia="zh-CN" w:bidi="ar"/>
         </w:rPr>
@@ -1767,7 +1741,6 @@
           <w:kern w:val="0"/>
           <w:sz w:val="21"/>
           <w:szCs w:val="21"/>
-          <w:bdr w:val="none" w:color="auto" w:sz="0" w:space="0"/>
           <w:shd w:val="clear" w:fill="F8F8F8"/>
           <w:lang w:val="en-US" w:eastAsia="zh-CN" w:bidi="ar"/>
         </w:rPr>
@@ -1812,7 +1785,6 @@
           <w:kern w:val="0"/>
           <w:sz w:val="21"/>
           <w:szCs w:val="21"/>
-          <w:bdr w:val="none" w:color="auto" w:sz="0" w:space="0"/>
           <w:shd w:val="clear" w:fill="FAFAFA"/>
           <w:lang w:val="en-US" w:eastAsia="zh-CN" w:bidi="ar"/>
         </w:rPr>
@@ -1829,7 +1801,6 @@
           <w:kern w:val="0"/>
           <w:sz w:val="21"/>
           <w:szCs w:val="21"/>
-          <w:bdr w:val="none" w:color="auto" w:sz="0" w:space="0"/>
           <w:shd w:val="clear" w:fill="FAFAFA"/>
           <w:lang w:val="en-US" w:eastAsia="zh-CN" w:bidi="ar"/>
         </w:rPr>
@@ -1846,7 +1817,6 @@
           <w:kern w:val="0"/>
           <w:sz w:val="21"/>
           <w:szCs w:val="21"/>
-          <w:bdr w:val="none" w:color="auto" w:sz="0" w:space="0"/>
           <w:shd w:val="clear" w:fill="FAFAFA"/>
           <w:lang w:val="en-US" w:eastAsia="zh-CN" w:bidi="ar"/>
         </w:rPr>
@@ -1863,7 +1833,6 @@
           <w:kern w:val="0"/>
           <w:sz w:val="21"/>
           <w:szCs w:val="21"/>
-          <w:bdr w:val="none" w:color="auto" w:sz="0" w:space="0"/>
           <w:shd w:val="clear" w:fill="FAFAFA"/>
           <w:lang w:val="en-US" w:eastAsia="zh-CN" w:bidi="ar"/>
         </w:rPr>
@@ -1908,7 +1877,6 @@
           <w:kern w:val="0"/>
           <w:sz w:val="21"/>
           <w:szCs w:val="21"/>
-          <w:bdr w:val="none" w:color="auto" w:sz="0" w:space="0"/>
           <w:shd w:val="clear" w:fill="F8F8F8"/>
           <w:lang w:val="en-US" w:eastAsia="zh-CN" w:bidi="ar"/>
         </w:rPr>
@@ -1925,7 +1893,6 @@
           <w:kern w:val="0"/>
           <w:sz w:val="21"/>
           <w:szCs w:val="21"/>
-          <w:bdr w:val="none" w:color="auto" w:sz="0" w:space="0"/>
           <w:shd w:val="clear" w:fill="F8F8F8"/>
           <w:lang w:val="en-US" w:eastAsia="zh-CN" w:bidi="ar"/>
         </w:rPr>
@@ -1970,7 +1937,6 @@
           <w:kern w:val="0"/>
           <w:sz w:val="21"/>
           <w:szCs w:val="21"/>
-          <w:bdr w:val="none" w:color="auto" w:sz="0" w:space="0"/>
           <w:shd w:val="clear" w:fill="FAFAFA"/>
           <w:lang w:val="en-US" w:eastAsia="zh-CN" w:bidi="ar"/>
         </w:rPr>
@@ -1987,7 +1953,6 @@
           <w:kern w:val="0"/>
           <w:sz w:val="21"/>
           <w:szCs w:val="21"/>
-          <w:bdr w:val="none" w:color="auto" w:sz="0" w:space="0"/>
           <w:shd w:val="clear" w:fill="FAFAFA"/>
           <w:lang w:val="en-US" w:eastAsia="zh-CN" w:bidi="ar"/>
         </w:rPr>
@@ -2004,7 +1969,6 @@
           <w:kern w:val="0"/>
           <w:sz w:val="21"/>
           <w:szCs w:val="21"/>
-          <w:bdr w:val="none" w:color="auto" w:sz="0" w:space="0"/>
           <w:shd w:val="clear" w:fill="FAFAFA"/>
           <w:lang w:val="en-US" w:eastAsia="zh-CN" w:bidi="ar"/>
         </w:rPr>
@@ -2021,7 +1985,6 @@
           <w:kern w:val="0"/>
           <w:sz w:val="21"/>
           <w:szCs w:val="21"/>
-          <w:bdr w:val="none" w:color="auto" w:sz="0" w:space="0"/>
           <w:shd w:val="clear" w:fill="FAFAFA"/>
           <w:lang w:val="en-US" w:eastAsia="zh-CN" w:bidi="ar"/>
         </w:rPr>
@@ -2038,7 +2001,6 @@
           <w:kern w:val="0"/>
           <w:sz w:val="21"/>
           <w:szCs w:val="21"/>
-          <w:bdr w:val="none" w:color="auto" w:sz="0" w:space="0"/>
           <w:shd w:val="clear" w:fill="FAFAFA"/>
           <w:lang w:val="en-US" w:eastAsia="zh-CN" w:bidi="ar"/>
         </w:rPr>
@@ -2055,7 +2017,6 @@
           <w:kern w:val="0"/>
           <w:sz w:val="21"/>
           <w:szCs w:val="21"/>
-          <w:bdr w:val="none" w:color="auto" w:sz="0" w:space="0"/>
           <w:shd w:val="clear" w:fill="FAFAFA"/>
           <w:lang w:val="en-US" w:eastAsia="zh-CN" w:bidi="ar"/>
         </w:rPr>
@@ -2072,7 +2033,6 @@
           <w:kern w:val="0"/>
           <w:sz w:val="21"/>
           <w:szCs w:val="21"/>
-          <w:bdr w:val="none" w:color="auto" w:sz="0" w:space="0"/>
           <w:shd w:val="clear" w:fill="FAFAFA"/>
           <w:lang w:val="en-US" w:eastAsia="zh-CN" w:bidi="ar"/>
         </w:rPr>
@@ -2117,7 +2077,6 @@
           <w:kern w:val="0"/>
           <w:sz w:val="21"/>
           <w:szCs w:val="21"/>
-          <w:bdr w:val="none" w:color="auto" w:sz="0" w:space="0"/>
           <w:shd w:val="clear" w:fill="F8F8F8"/>
           <w:lang w:val="en-US" w:eastAsia="zh-CN" w:bidi="ar"/>
         </w:rPr>
@@ -2162,7 +2121,6 @@
           <w:kern w:val="0"/>
           <w:sz w:val="21"/>
           <w:szCs w:val="21"/>
-          <w:bdr w:val="none" w:color="auto" w:sz="0" w:space="0"/>
           <w:shd w:val="clear" w:fill="FAFAFA"/>
           <w:lang w:val="en-US" w:eastAsia="zh-CN" w:bidi="ar"/>
         </w:rPr>
@@ -2179,7 +2137,6 @@
           <w:kern w:val="0"/>
           <w:sz w:val="21"/>
           <w:szCs w:val="21"/>
-          <w:bdr w:val="none" w:color="auto" w:sz="0" w:space="0"/>
           <w:shd w:val="clear" w:fill="FAFAFA"/>
           <w:lang w:val="en-US" w:eastAsia="zh-CN" w:bidi="ar"/>
         </w:rPr>
@@ -2224,7 +2181,6 @@
           <w:kern w:val="0"/>
           <w:sz w:val="21"/>
           <w:szCs w:val="21"/>
-          <w:bdr w:val="none" w:color="auto" w:sz="0" w:space="0"/>
           <w:shd w:val="clear" w:fill="F8F8F8"/>
           <w:lang w:val="en-US" w:eastAsia="zh-CN" w:bidi="ar"/>
         </w:rPr>
@@ -2241,7 +2197,6 @@
           <w:kern w:val="0"/>
           <w:sz w:val="21"/>
           <w:szCs w:val="21"/>
-          <w:bdr w:val="none" w:color="auto" w:sz="0" w:space="0"/>
           <w:shd w:val="clear" w:fill="F8F8F8"/>
           <w:lang w:val="en-US" w:eastAsia="zh-CN" w:bidi="ar"/>
         </w:rPr>
@@ -2258,7 +2213,6 @@
           <w:kern w:val="0"/>
           <w:sz w:val="21"/>
           <w:szCs w:val="21"/>
-          <w:bdr w:val="none" w:color="auto" w:sz="0" w:space="0"/>
           <w:shd w:val="clear" w:fill="F8F8F8"/>
           <w:lang w:val="en-US" w:eastAsia="zh-CN" w:bidi="ar"/>
         </w:rPr>
@@ -2303,7 +2257,6 @@
           <w:kern w:val="0"/>
           <w:sz w:val="21"/>
           <w:szCs w:val="21"/>
-          <w:bdr w:val="none" w:color="auto" w:sz="0" w:space="0"/>
           <w:shd w:val="clear" w:fill="FAFAFA"/>
           <w:lang w:val="en-US" w:eastAsia="zh-CN" w:bidi="ar"/>
         </w:rPr>
@@ -2320,7 +2273,6 @@
           <w:kern w:val="0"/>
           <w:sz w:val="21"/>
           <w:szCs w:val="21"/>
-          <w:bdr w:val="none" w:color="auto" w:sz="0" w:space="0"/>
           <w:shd w:val="clear" w:fill="FAFAFA"/>
           <w:lang w:val="en-US" w:eastAsia="zh-CN" w:bidi="ar"/>
         </w:rPr>
@@ -2337,7 +2289,6 @@
           <w:kern w:val="0"/>
           <w:sz w:val="21"/>
           <w:szCs w:val="21"/>
-          <w:bdr w:val="none" w:color="auto" w:sz="0" w:space="0"/>
           <w:shd w:val="clear" w:fill="FAFAFA"/>
           <w:lang w:val="en-US" w:eastAsia="zh-CN" w:bidi="ar"/>
         </w:rPr>
@@ -2354,7 +2305,6 @@
           <w:kern w:val="0"/>
           <w:sz w:val="21"/>
           <w:szCs w:val="21"/>
-          <w:bdr w:val="none" w:color="auto" w:sz="0" w:space="0"/>
           <w:shd w:val="clear" w:fill="FAFAFA"/>
           <w:lang w:val="en-US" w:eastAsia="zh-CN" w:bidi="ar"/>
         </w:rPr>
@@ -2371,7 +2321,6 @@
           <w:kern w:val="0"/>
           <w:sz w:val="21"/>
           <w:szCs w:val="21"/>
-          <w:bdr w:val="none" w:color="auto" w:sz="0" w:space="0"/>
           <w:shd w:val="clear" w:fill="FAFAFA"/>
           <w:lang w:val="en-US" w:eastAsia="zh-CN" w:bidi="ar"/>
         </w:rPr>
@@ -2416,7 +2365,6 @@
           <w:kern w:val="0"/>
           <w:sz w:val="21"/>
           <w:szCs w:val="21"/>
-          <w:bdr w:val="none" w:color="auto" w:sz="0" w:space="0"/>
           <w:shd w:val="clear" w:fill="F8F8F8"/>
           <w:lang w:val="en-US" w:eastAsia="zh-CN" w:bidi="ar"/>
         </w:rPr>
@@ -2433,7 +2381,6 @@
           <w:kern w:val="0"/>
           <w:sz w:val="21"/>
           <w:szCs w:val="21"/>
-          <w:bdr w:val="none" w:color="auto" w:sz="0" w:space="0"/>
           <w:shd w:val="clear" w:fill="F8F8F8"/>
           <w:lang w:val="en-US" w:eastAsia="zh-CN" w:bidi="ar"/>
         </w:rPr>
@@ -2478,7 +2425,6 @@
           <w:kern w:val="0"/>
           <w:sz w:val="21"/>
           <w:szCs w:val="21"/>
-          <w:bdr w:val="none" w:color="auto" w:sz="0" w:space="0"/>
           <w:shd w:val="clear" w:fill="FAFAFA"/>
           <w:lang w:val="en-US" w:eastAsia="zh-CN" w:bidi="ar"/>
         </w:rPr>
@@ -2495,7 +2441,6 @@
           <w:kern w:val="0"/>
           <w:sz w:val="21"/>
           <w:szCs w:val="21"/>
-          <w:bdr w:val="none" w:color="auto" w:sz="0" w:space="0"/>
           <w:shd w:val="clear" w:fill="FAFAFA"/>
           <w:lang w:val="en-US" w:eastAsia="zh-CN" w:bidi="ar"/>
         </w:rPr>
@@ -2512,7 +2457,6 @@
           <w:kern w:val="0"/>
           <w:sz w:val="21"/>
           <w:szCs w:val="21"/>
-          <w:bdr w:val="none" w:color="auto" w:sz="0" w:space="0"/>
           <w:shd w:val="clear" w:fill="FAFAFA"/>
           <w:lang w:val="en-US" w:eastAsia="zh-CN" w:bidi="ar"/>
         </w:rPr>
@@ -2553,7 +2497,6 @@
           <w:kern w:val="0"/>
           <w:sz w:val="21"/>
           <w:szCs w:val="21"/>
-          <w:bdr w:val="none" w:color="auto" w:sz="0" w:space="0"/>
           <w:shd w:val="clear" w:fill="F8F8F8"/>
           <w:lang w:val="en-US" w:eastAsia="zh-CN" w:bidi="ar"/>
         </w:rPr>
@@ -2570,7 +2513,6 @@
           <w:kern w:val="0"/>
           <w:sz w:val="21"/>
           <w:szCs w:val="21"/>
-          <w:bdr w:val="none" w:color="auto" w:sz="0" w:space="0"/>
           <w:shd w:val="clear" w:fill="F8F8F8"/>
           <w:lang w:val="en-US" w:eastAsia="zh-CN" w:bidi="ar"/>
         </w:rPr>
@@ -2587,7 +2529,6 @@
           <w:kern w:val="0"/>
           <w:sz w:val="21"/>
           <w:szCs w:val="21"/>
-          <w:bdr w:val="none" w:color="auto" w:sz="0" w:space="0"/>
           <w:shd w:val="clear" w:fill="F8F8F8"/>
           <w:lang w:val="en-US" w:eastAsia="zh-CN" w:bidi="ar"/>
         </w:rPr>
@@ -2604,7 +2545,6 @@
           <w:kern w:val="0"/>
           <w:sz w:val="21"/>
           <w:szCs w:val="21"/>
-          <w:bdr w:val="none" w:color="auto" w:sz="0" w:space="0"/>
           <w:shd w:val="clear" w:fill="F8F8F8"/>
           <w:lang w:val="en-US" w:eastAsia="zh-CN" w:bidi="ar"/>
         </w:rPr>
@@ -2621,7 +2561,6 @@
           <w:kern w:val="0"/>
           <w:sz w:val="21"/>
           <w:szCs w:val="21"/>
-          <w:bdr w:val="none" w:color="auto" w:sz="0" w:space="0"/>
           <w:shd w:val="clear" w:fill="F8F8F8"/>
           <w:lang w:val="en-US" w:eastAsia="zh-CN" w:bidi="ar"/>
         </w:rPr>
@@ -2632,6 +2571,7 @@
       <w:pPr>
         <w:widowControl w:val="0"/>
         <w:numPr>
+          <w:ilvl w:val="0"/>
           <w:numId w:val="0"/>
         </w:numPr>
         <w:jc w:val="both"/>
@@ -2674,7 +2614,6 @@
           <w:lang w:val="en-US" w:eastAsia="zh-CN"/>
         </w:rPr>
         <w:tab/>
-        <w:t/>
       </w:r>
       <w:r>
         <w:rPr>
@@ -2732,6 +2671,7 @@
       <w:pPr>
         <w:widowControl w:val="0"/>
         <w:numPr>
+          <w:ilvl w:val="0"/>
           <w:numId w:val="0"/>
         </w:numPr>
         <w:tabs>
@@ -2759,6 +2699,7 @@
       <w:pPr>
         <w:widowControl w:val="0"/>
         <w:numPr>
+          <w:ilvl w:val="0"/>
           <w:numId w:val="0"/>
         </w:numPr>
         <w:tabs>
@@ -2831,7 +2772,6 @@
           <w:kern w:val="0"/>
           <w:sz w:val="21"/>
           <w:szCs w:val="21"/>
-          <w:bdr w:val="none" w:color="auto" w:sz="0" w:space="0"/>
           <w:shd w:val="clear" w:fill="FAFAFA"/>
           <w:lang w:val="en-US" w:eastAsia="zh-CN" w:bidi="ar"/>
         </w:rPr>
@@ -2876,7 +2816,6 @@
           <w:kern w:val="0"/>
           <w:sz w:val="21"/>
           <w:szCs w:val="21"/>
-          <w:bdr w:val="none" w:color="auto" w:sz="0" w:space="0"/>
           <w:shd w:val="clear" w:fill="F8F8F8"/>
           <w:lang w:val="en-US" w:eastAsia="zh-CN" w:bidi="ar"/>
         </w:rPr>
@@ -2893,7 +2832,6 @@
           <w:kern w:val="0"/>
           <w:sz w:val="21"/>
           <w:szCs w:val="21"/>
-          <w:bdr w:val="none" w:color="auto" w:sz="0" w:space="0"/>
           <w:shd w:val="clear" w:fill="F8F8F8"/>
           <w:lang w:val="en-US" w:eastAsia="zh-CN" w:bidi="ar"/>
         </w:rPr>
@@ -2910,7 +2848,6 @@
           <w:kern w:val="0"/>
           <w:sz w:val="21"/>
           <w:szCs w:val="21"/>
-          <w:bdr w:val="none" w:color="auto" w:sz="0" w:space="0"/>
           <w:shd w:val="clear" w:fill="F8F8F8"/>
           <w:lang w:val="en-US" w:eastAsia="zh-CN" w:bidi="ar"/>
         </w:rPr>
@@ -2927,7 +2864,6 @@
           <w:kern w:val="0"/>
           <w:sz w:val="21"/>
           <w:szCs w:val="21"/>
-          <w:bdr w:val="none" w:color="auto" w:sz="0" w:space="0"/>
           <w:shd w:val="clear" w:fill="F8F8F8"/>
           <w:lang w:val="en-US" w:eastAsia="zh-CN" w:bidi="ar"/>
         </w:rPr>
@@ -2944,7 +2880,6 @@
           <w:kern w:val="0"/>
           <w:sz w:val="21"/>
           <w:szCs w:val="21"/>
-          <w:bdr w:val="none" w:color="auto" w:sz="0" w:space="0"/>
           <w:shd w:val="clear" w:fill="F8F8F8"/>
           <w:lang w:val="en-US" w:eastAsia="zh-CN" w:bidi="ar"/>
         </w:rPr>
@@ -2961,7 +2896,6 @@
           <w:kern w:val="0"/>
           <w:sz w:val="21"/>
           <w:szCs w:val="21"/>
-          <w:bdr w:val="none" w:color="auto" w:sz="0" w:space="0"/>
           <w:shd w:val="clear" w:fill="F8F8F8"/>
           <w:lang w:val="en-US" w:eastAsia="zh-CN" w:bidi="ar"/>
         </w:rPr>
@@ -2978,7 +2912,6 @@
           <w:kern w:val="0"/>
           <w:sz w:val="21"/>
           <w:szCs w:val="21"/>
-          <w:bdr w:val="none" w:color="auto" w:sz="0" w:space="0"/>
           <w:shd w:val="clear" w:fill="F8F8F8"/>
           <w:lang w:val="en-US" w:eastAsia="zh-CN" w:bidi="ar"/>
         </w:rPr>
@@ -3023,7 +2956,6 @@
           <w:kern w:val="0"/>
           <w:sz w:val="21"/>
           <w:szCs w:val="21"/>
-          <w:bdr w:val="none" w:color="auto" w:sz="0" w:space="0"/>
           <w:shd w:val="clear" w:fill="F8F8F8"/>
           <w:lang w:val="en-US" w:eastAsia="zh-CN" w:bidi="ar"/>
         </w:rPr>
@@ -3068,7 +3000,6 @@
           <w:kern w:val="0"/>
           <w:sz w:val="21"/>
           <w:szCs w:val="21"/>
-          <w:bdr w:val="none" w:color="auto" w:sz="0" w:space="0"/>
           <w:shd w:val="clear" w:fill="FAFAFA"/>
           <w:lang w:val="en-US" w:eastAsia="zh-CN" w:bidi="ar"/>
         </w:rPr>
@@ -3085,7 +3016,6 @@
           <w:kern w:val="0"/>
           <w:sz w:val="21"/>
           <w:szCs w:val="21"/>
-          <w:bdr w:val="none" w:color="auto" w:sz="0" w:space="0"/>
           <w:shd w:val="clear" w:fill="FAFAFA"/>
           <w:lang w:val="en-US" w:eastAsia="zh-CN" w:bidi="ar"/>
         </w:rPr>
@@ -3102,7 +3032,6 @@
           <w:kern w:val="0"/>
           <w:sz w:val="21"/>
           <w:szCs w:val="21"/>
-          <w:bdr w:val="none" w:color="auto" w:sz="0" w:space="0"/>
           <w:shd w:val="clear" w:fill="FAFAFA"/>
           <w:lang w:val="en-US" w:eastAsia="zh-CN" w:bidi="ar"/>
         </w:rPr>
@@ -3119,7 +3048,6 @@
           <w:kern w:val="0"/>
           <w:sz w:val="21"/>
           <w:szCs w:val="21"/>
-          <w:bdr w:val="none" w:color="auto" w:sz="0" w:space="0"/>
           <w:shd w:val="clear" w:fill="FAFAFA"/>
           <w:lang w:val="en-US" w:eastAsia="zh-CN" w:bidi="ar"/>
         </w:rPr>
@@ -3164,7 +3092,6 @@
           <w:kern w:val="0"/>
           <w:sz w:val="21"/>
           <w:szCs w:val="21"/>
-          <w:bdr w:val="none" w:color="auto" w:sz="0" w:space="0"/>
           <w:shd w:val="clear" w:fill="F8F8F8"/>
           <w:lang w:val="en-US" w:eastAsia="zh-CN" w:bidi="ar"/>
         </w:rPr>
@@ -3181,7 +3108,6 @@
           <w:kern w:val="0"/>
           <w:sz w:val="21"/>
           <w:szCs w:val="21"/>
-          <w:bdr w:val="none" w:color="auto" w:sz="0" w:space="0"/>
           <w:shd w:val="clear" w:fill="F8F8F8"/>
           <w:lang w:val="en-US" w:eastAsia="zh-CN" w:bidi="ar"/>
         </w:rPr>
@@ -3198,7 +3124,6 @@
           <w:kern w:val="0"/>
           <w:sz w:val="21"/>
           <w:szCs w:val="21"/>
-          <w:bdr w:val="none" w:color="auto" w:sz="0" w:space="0"/>
           <w:shd w:val="clear" w:fill="F8F8F8"/>
           <w:lang w:val="en-US" w:eastAsia="zh-CN" w:bidi="ar"/>
         </w:rPr>
@@ -3215,7 +3140,6 @@
           <w:kern w:val="0"/>
           <w:sz w:val="21"/>
           <w:szCs w:val="21"/>
-          <w:bdr w:val="none" w:color="auto" w:sz="0" w:space="0"/>
           <w:shd w:val="clear" w:fill="F8F8F8"/>
           <w:lang w:val="en-US" w:eastAsia="zh-CN" w:bidi="ar"/>
         </w:rPr>
@@ -3232,7 +3156,6 @@
           <w:kern w:val="0"/>
           <w:sz w:val="21"/>
           <w:szCs w:val="21"/>
-          <w:bdr w:val="none" w:color="auto" w:sz="0" w:space="0"/>
           <w:shd w:val="clear" w:fill="F8F8F8"/>
           <w:lang w:val="en-US" w:eastAsia="zh-CN" w:bidi="ar"/>
         </w:rPr>
@@ -3277,7 +3200,6 @@
           <w:kern w:val="0"/>
           <w:sz w:val="21"/>
           <w:szCs w:val="21"/>
-          <w:bdr w:val="none" w:color="auto" w:sz="0" w:space="0"/>
           <w:shd w:val="clear" w:fill="FAFAFA"/>
           <w:lang w:val="en-US" w:eastAsia="zh-CN" w:bidi="ar"/>
         </w:rPr>
@@ -3294,7 +3216,6 @@
           <w:kern w:val="0"/>
           <w:sz w:val="21"/>
           <w:szCs w:val="21"/>
-          <w:bdr w:val="none" w:color="auto" w:sz="0" w:space="0"/>
           <w:shd w:val="clear" w:fill="FAFAFA"/>
           <w:lang w:val="en-US" w:eastAsia="zh-CN" w:bidi="ar"/>
         </w:rPr>
@@ -3311,7 +3232,6 @@
           <w:kern w:val="0"/>
           <w:sz w:val="21"/>
           <w:szCs w:val="21"/>
-          <w:bdr w:val="none" w:color="auto" w:sz="0" w:space="0"/>
           <w:shd w:val="clear" w:fill="FAFAFA"/>
           <w:lang w:val="en-US" w:eastAsia="zh-CN" w:bidi="ar"/>
         </w:rPr>
@@ -3328,7 +3248,6 @@
           <w:kern w:val="0"/>
           <w:sz w:val="21"/>
           <w:szCs w:val="21"/>
-          <w:bdr w:val="none" w:color="auto" w:sz="0" w:space="0"/>
           <w:shd w:val="clear" w:fill="FAFAFA"/>
           <w:lang w:val="en-US" w:eastAsia="zh-CN" w:bidi="ar"/>
         </w:rPr>
@@ -3345,7 +3264,6 @@
           <w:kern w:val="0"/>
           <w:sz w:val="21"/>
           <w:szCs w:val="21"/>
-          <w:bdr w:val="none" w:color="auto" w:sz="0" w:space="0"/>
           <w:shd w:val="clear" w:fill="FAFAFA"/>
           <w:lang w:val="en-US" w:eastAsia="zh-CN" w:bidi="ar"/>
         </w:rPr>
@@ -3362,7 +3280,6 @@
           <w:kern w:val="0"/>
           <w:sz w:val="21"/>
           <w:szCs w:val="21"/>
-          <w:bdr w:val="none" w:color="auto" w:sz="0" w:space="0"/>
           <w:shd w:val="clear" w:fill="FAFAFA"/>
           <w:lang w:val="en-US" w:eastAsia="zh-CN" w:bidi="ar"/>
         </w:rPr>
@@ -3407,7 +3324,6 @@
           <w:kern w:val="0"/>
           <w:sz w:val="21"/>
           <w:szCs w:val="21"/>
-          <w:bdr w:val="none" w:color="auto" w:sz="0" w:space="0"/>
           <w:shd w:val="clear" w:fill="F8F8F8"/>
           <w:lang w:val="en-US" w:eastAsia="zh-CN" w:bidi="ar"/>
         </w:rPr>
@@ -3424,7 +3340,6 @@
           <w:kern w:val="0"/>
           <w:sz w:val="21"/>
           <w:szCs w:val="21"/>
-          <w:bdr w:val="none" w:color="auto" w:sz="0" w:space="0"/>
           <w:shd w:val="clear" w:fill="F8F8F8"/>
           <w:lang w:val="en-US" w:eastAsia="zh-CN" w:bidi="ar"/>
         </w:rPr>
@@ -3441,7 +3356,6 @@
           <w:kern w:val="0"/>
           <w:sz w:val="21"/>
           <w:szCs w:val="21"/>
-          <w:bdr w:val="none" w:color="auto" w:sz="0" w:space="0"/>
           <w:shd w:val="clear" w:fill="F8F8F8"/>
           <w:lang w:val="en-US" w:eastAsia="zh-CN" w:bidi="ar"/>
         </w:rPr>
@@ -3458,7 +3372,6 @@
           <w:kern w:val="0"/>
           <w:sz w:val="21"/>
           <w:szCs w:val="21"/>
-          <w:bdr w:val="none" w:color="auto" w:sz="0" w:space="0"/>
           <w:shd w:val="clear" w:fill="F8F8F8"/>
           <w:lang w:val="en-US" w:eastAsia="zh-CN" w:bidi="ar"/>
         </w:rPr>
@@ -3475,7 +3388,6 @@
           <w:kern w:val="0"/>
           <w:sz w:val="21"/>
           <w:szCs w:val="21"/>
-          <w:bdr w:val="none" w:color="auto" w:sz="0" w:space="0"/>
           <w:shd w:val="clear" w:fill="F8F8F8"/>
           <w:lang w:val="en-US" w:eastAsia="zh-CN" w:bidi="ar"/>
         </w:rPr>
@@ -3520,7 +3432,6 @@
           <w:kern w:val="0"/>
           <w:sz w:val="21"/>
           <w:szCs w:val="21"/>
-          <w:bdr w:val="none" w:color="auto" w:sz="0" w:space="0"/>
           <w:shd w:val="clear" w:fill="FAFAFA"/>
           <w:lang w:val="en-US" w:eastAsia="zh-CN" w:bidi="ar"/>
         </w:rPr>
@@ -3537,7 +3448,6 @@
           <w:kern w:val="0"/>
           <w:sz w:val="21"/>
           <w:szCs w:val="21"/>
-          <w:bdr w:val="none" w:color="auto" w:sz="0" w:space="0"/>
           <w:shd w:val="clear" w:fill="FAFAFA"/>
           <w:lang w:val="en-US" w:eastAsia="zh-CN" w:bidi="ar"/>
         </w:rPr>
@@ -3578,7 +3488,6 @@
           <w:kern w:val="0"/>
           <w:sz w:val="21"/>
           <w:szCs w:val="21"/>
-          <w:bdr w:val="none" w:color="auto" w:sz="0" w:space="0"/>
           <w:shd w:val="clear" w:fill="F8F8F8"/>
           <w:lang w:val="en-US" w:eastAsia="zh-CN" w:bidi="ar"/>
         </w:rPr>
@@ -3595,7 +3504,6 @@
           <w:kern w:val="0"/>
           <w:sz w:val="21"/>
           <w:szCs w:val="21"/>
-          <w:bdr w:val="none" w:color="auto" w:sz="0" w:space="0"/>
           <w:shd w:val="clear" w:fill="F8F8F8"/>
           <w:lang w:val="en-US" w:eastAsia="zh-CN" w:bidi="ar"/>
         </w:rPr>
@@ -3612,7 +3520,6 @@
           <w:kern w:val="0"/>
           <w:sz w:val="21"/>
           <w:szCs w:val="21"/>
-          <w:bdr w:val="none" w:color="auto" w:sz="0" w:space="0"/>
           <w:shd w:val="clear" w:fill="F8F8F8"/>
           <w:lang w:val="en-US" w:eastAsia="zh-CN" w:bidi="ar"/>
         </w:rPr>
@@ -3629,7 +3536,6 @@
           <w:kern w:val="0"/>
           <w:sz w:val="21"/>
           <w:szCs w:val="21"/>
-          <w:bdr w:val="none" w:color="auto" w:sz="0" w:space="0"/>
           <w:shd w:val="clear" w:fill="F8F8F8"/>
           <w:lang w:val="en-US" w:eastAsia="zh-CN" w:bidi="ar"/>
         </w:rPr>
@@ -3646,7 +3552,6 @@
           <w:kern w:val="0"/>
           <w:sz w:val="21"/>
           <w:szCs w:val="21"/>
-          <w:bdr w:val="none" w:color="auto" w:sz="0" w:space="0"/>
           <w:shd w:val="clear" w:fill="F8F8F8"/>
           <w:lang w:val="en-US" w:eastAsia="zh-CN" w:bidi="ar"/>
         </w:rPr>
@@ -3657,6 +3562,7 @@
       <w:pPr>
         <w:widowControl w:val="0"/>
         <w:numPr>
+          <w:ilvl w:val="0"/>
           <w:numId w:val="0"/>
         </w:numPr>
         <w:jc w:val="both"/>
@@ -3672,6 +3578,7 @@
       <w:pPr>
         <w:widowControl w:val="0"/>
         <w:numPr>
+          <w:ilvl w:val="0"/>
           <w:numId w:val="0"/>
         </w:numPr>
         <w:jc w:val="both"/>
@@ -3737,6 +3644,7 @@
       <w:pPr>
         <w:widowControl w:val="0"/>
         <w:numPr>
+          <w:ilvl w:val="0"/>
           <w:numId w:val="0"/>
         </w:numPr>
         <w:jc w:val="both"/>
@@ -3752,6 +3660,7 @@
       <w:pPr>
         <w:widowControl w:val="0"/>
         <w:numPr>
+          <w:ilvl w:val="0"/>
           <w:numId w:val="0"/>
         </w:numPr>
         <w:ind w:firstLine="420" w:firstLineChars="0"/>
@@ -3809,7 +3718,6 @@
           <w:kern w:val="0"/>
           <w:sz w:val="21"/>
           <w:szCs w:val="21"/>
-          <w:bdr w:val="none" w:color="auto" w:sz="0" w:space="0"/>
           <w:shd w:val="clear" w:fill="F8F8F8"/>
           <w:lang w:val="en-US" w:eastAsia="zh-CN" w:bidi="ar"/>
         </w:rPr>
@@ -3848,7 +3756,6 @@
           <w:kern w:val="0"/>
           <w:sz w:val="21"/>
           <w:szCs w:val="21"/>
-          <w:bdr w:val="none" w:color="auto" w:sz="0" w:space="0"/>
           <w:shd w:val="clear" w:fill="FAFAFA"/>
           <w:lang w:val="en-US" w:eastAsia="zh-CN" w:bidi="ar"/>
         </w:rPr>
@@ -3887,7 +3794,6 @@
           <w:kern w:val="0"/>
           <w:sz w:val="21"/>
           <w:szCs w:val="21"/>
-          <w:bdr w:val="none" w:color="auto" w:sz="0" w:space="0"/>
           <w:shd w:val="clear" w:fill="F8F8F8"/>
           <w:lang w:val="en-US" w:eastAsia="zh-CN" w:bidi="ar"/>
         </w:rPr>
@@ -3926,7 +3832,6 @@
           <w:kern w:val="0"/>
           <w:sz w:val="21"/>
           <w:szCs w:val="21"/>
-          <w:bdr w:val="none" w:color="auto" w:sz="0" w:space="0"/>
           <w:shd w:val="clear" w:fill="F8F8F8"/>
           <w:lang w:val="en-US" w:eastAsia="zh-CN" w:bidi="ar"/>
         </w:rPr>
@@ -3963,7 +3868,6 @@
           <w:kern w:val="0"/>
           <w:sz w:val="21"/>
           <w:szCs w:val="21"/>
-          <w:bdr w:val="none" w:color="auto" w:sz="0" w:space="0"/>
           <w:shd w:val="clear" w:fill="FAFAFA"/>
           <w:lang w:val="en-US" w:eastAsia="zh-CN" w:bidi="ar"/>
         </w:rPr>
@@ -3976,7 +3880,6 @@
           <w:kern w:val="0"/>
           <w:sz w:val="21"/>
           <w:szCs w:val="21"/>
-          <w:bdr w:val="none" w:color="auto" w:sz="0" w:space="0"/>
           <w:shd w:val="clear" w:fill="FAFAFA"/>
           <w:lang w:val="en-US" w:eastAsia="zh-CN" w:bidi="ar"/>
         </w:rPr>
@@ -4013,7 +3916,6 @@
           <w:kern w:val="0"/>
           <w:sz w:val="21"/>
           <w:szCs w:val="21"/>
-          <w:bdr w:val="none" w:color="auto" w:sz="0" w:space="0"/>
           <w:shd w:val="clear" w:fill="F8F8F8"/>
           <w:lang w:val="en-US" w:eastAsia="zh-CN" w:bidi="ar"/>
         </w:rPr>
@@ -4026,7 +3928,6 @@
           <w:kern w:val="0"/>
           <w:sz w:val="21"/>
           <w:szCs w:val="21"/>
-          <w:bdr w:val="none" w:color="auto" w:sz="0" w:space="0"/>
           <w:shd w:val="clear" w:fill="F8F8F8"/>
           <w:lang w:val="en-US" w:eastAsia="zh-CN" w:bidi="ar"/>
         </w:rPr>
@@ -4063,7 +3964,6 @@
           <w:kern w:val="0"/>
           <w:sz w:val="21"/>
           <w:szCs w:val="21"/>
-          <w:bdr w:val="none" w:color="auto" w:sz="0" w:space="0"/>
           <w:shd w:val="clear" w:fill="FAFAFA"/>
           <w:lang w:val="en-US" w:eastAsia="zh-CN" w:bidi="ar"/>
         </w:rPr>
@@ -4076,7 +3976,6 @@
           <w:kern w:val="0"/>
           <w:sz w:val="21"/>
           <w:szCs w:val="21"/>
-          <w:bdr w:val="none" w:color="auto" w:sz="0" w:space="0"/>
           <w:shd w:val="clear" w:fill="FAFAFA"/>
           <w:lang w:val="en-US" w:eastAsia="zh-CN" w:bidi="ar"/>
         </w:rPr>
@@ -4089,7 +3988,6 @@
           <w:kern w:val="0"/>
           <w:sz w:val="21"/>
           <w:szCs w:val="21"/>
-          <w:bdr w:val="none" w:color="auto" w:sz="0" w:space="0"/>
           <w:shd w:val="clear" w:fill="FAFAFA"/>
           <w:lang w:val="en-US" w:eastAsia="zh-CN" w:bidi="ar"/>
         </w:rPr>
@@ -4102,7 +4000,6 @@
           <w:kern w:val="0"/>
           <w:sz w:val="21"/>
           <w:szCs w:val="21"/>
-          <w:bdr w:val="none" w:color="auto" w:sz="0" w:space="0"/>
           <w:shd w:val="clear" w:fill="FAFAFA"/>
           <w:lang w:val="en-US" w:eastAsia="zh-CN" w:bidi="ar"/>
         </w:rPr>
@@ -4115,7 +4012,6 @@
           <w:kern w:val="0"/>
           <w:sz w:val="21"/>
           <w:szCs w:val="21"/>
-          <w:bdr w:val="none" w:color="auto" w:sz="0" w:space="0"/>
           <w:shd w:val="clear" w:fill="FAFAFA"/>
           <w:lang w:val="en-US" w:eastAsia="zh-CN" w:bidi="ar"/>
         </w:rPr>
@@ -4152,7 +4048,6 @@
           <w:kern w:val="0"/>
           <w:sz w:val="21"/>
           <w:szCs w:val="21"/>
-          <w:bdr w:val="none" w:color="auto" w:sz="0" w:space="0"/>
           <w:shd w:val="clear" w:fill="F8F8F8"/>
           <w:lang w:val="en-US" w:eastAsia="zh-CN" w:bidi="ar"/>
         </w:rPr>
@@ -4189,7 +4084,6 @@
           <w:kern w:val="0"/>
           <w:sz w:val="21"/>
           <w:szCs w:val="21"/>
-          <w:bdr w:val="none" w:color="auto" w:sz="0" w:space="0"/>
           <w:shd w:val="clear" w:fill="FAFAFA"/>
           <w:lang w:val="en-US" w:eastAsia="zh-CN" w:bidi="ar"/>
         </w:rPr>
@@ -4202,7 +4096,6 @@
           <w:kern w:val="0"/>
           <w:sz w:val="21"/>
           <w:szCs w:val="21"/>
-          <w:bdr w:val="none" w:color="auto" w:sz="0" w:space="0"/>
           <w:shd w:val="clear" w:fill="FAFAFA"/>
           <w:lang w:val="en-US" w:eastAsia="zh-CN" w:bidi="ar"/>
         </w:rPr>
@@ -4239,7 +4132,6 @@
           <w:kern w:val="0"/>
           <w:sz w:val="21"/>
           <w:szCs w:val="21"/>
-          <w:bdr w:val="none" w:color="auto" w:sz="0" w:space="0"/>
           <w:shd w:val="clear" w:fill="F8F8F8"/>
           <w:lang w:val="en-US" w:eastAsia="zh-CN" w:bidi="ar"/>
         </w:rPr>
@@ -4252,7 +4144,6 @@
           <w:kern w:val="0"/>
           <w:sz w:val="21"/>
           <w:szCs w:val="21"/>
-          <w:bdr w:val="none" w:color="auto" w:sz="0" w:space="0"/>
           <w:shd w:val="clear" w:fill="F8F8F8"/>
           <w:lang w:val="en-US" w:eastAsia="zh-CN" w:bidi="ar"/>
         </w:rPr>
@@ -4265,7 +4156,6 @@
           <w:kern w:val="0"/>
           <w:sz w:val="21"/>
           <w:szCs w:val="21"/>
-          <w:bdr w:val="none" w:color="auto" w:sz="0" w:space="0"/>
           <w:shd w:val="clear" w:fill="F8F8F8"/>
           <w:lang w:val="en-US" w:eastAsia="zh-CN" w:bidi="ar"/>
         </w:rPr>
@@ -4302,7 +4192,6 @@
           <w:kern w:val="0"/>
           <w:sz w:val="21"/>
           <w:szCs w:val="21"/>
-          <w:bdr w:val="none" w:color="auto" w:sz="0" w:space="0"/>
           <w:shd w:val="clear" w:fill="F8F8F8"/>
           <w:lang w:val="en-US" w:eastAsia="zh-CN" w:bidi="ar"/>
         </w:rPr>
@@ -4315,7 +4204,6 @@
           <w:kern w:val="0"/>
           <w:sz w:val="21"/>
           <w:szCs w:val="21"/>
-          <w:bdr w:val="none" w:color="auto" w:sz="0" w:space="0"/>
           <w:shd w:val="clear" w:fill="F8F8F8"/>
           <w:lang w:val="en-US" w:eastAsia="zh-CN" w:bidi="ar"/>
         </w:rPr>
@@ -4328,7 +4216,6 @@
           <w:kern w:val="0"/>
           <w:sz w:val="21"/>
           <w:szCs w:val="21"/>
-          <w:bdr w:val="none" w:color="auto" w:sz="0" w:space="0"/>
           <w:shd w:val="clear" w:fill="F8F8F8"/>
           <w:lang w:val="en-US" w:eastAsia="zh-CN" w:bidi="ar"/>
         </w:rPr>
@@ -4341,7 +4228,6 @@
           <w:kern w:val="0"/>
           <w:sz w:val="21"/>
           <w:szCs w:val="21"/>
-          <w:bdr w:val="none" w:color="auto" w:sz="0" w:space="0"/>
           <w:shd w:val="clear" w:fill="F8F8F8"/>
           <w:lang w:val="en-US" w:eastAsia="zh-CN" w:bidi="ar"/>
         </w:rPr>
@@ -4354,7 +4240,6 @@
           <w:kern w:val="0"/>
           <w:sz w:val="21"/>
           <w:szCs w:val="21"/>
-          <w:bdr w:val="none" w:color="auto" w:sz="0" w:space="0"/>
           <w:shd w:val="clear" w:fill="F8F8F8"/>
           <w:lang w:val="en-US" w:eastAsia="zh-CN" w:bidi="ar"/>
         </w:rPr>
@@ -4367,7 +4252,6 @@
           <w:kern w:val="0"/>
           <w:sz w:val="21"/>
           <w:szCs w:val="21"/>
-          <w:bdr w:val="none" w:color="auto" w:sz="0" w:space="0"/>
           <w:shd w:val="clear" w:fill="F8F8F8"/>
           <w:lang w:val="en-US" w:eastAsia="zh-CN" w:bidi="ar"/>
         </w:rPr>
@@ -4380,7 +4264,6 @@
           <w:kern w:val="0"/>
           <w:sz w:val="21"/>
           <w:szCs w:val="21"/>
-          <w:bdr w:val="none" w:color="auto" w:sz="0" w:space="0"/>
           <w:shd w:val="clear" w:fill="F8F8F8"/>
           <w:lang w:val="en-US" w:eastAsia="zh-CN" w:bidi="ar"/>
         </w:rPr>
@@ -4417,7 +4300,6 @@
           <w:kern w:val="0"/>
           <w:sz w:val="21"/>
           <w:szCs w:val="21"/>
-          <w:bdr w:val="none" w:color="auto" w:sz="0" w:space="0"/>
           <w:shd w:val="clear" w:fill="F8F8F8"/>
           <w:lang w:val="en-US" w:eastAsia="zh-CN" w:bidi="ar"/>
         </w:rPr>
@@ -4454,7 +4336,6 @@
           <w:kern w:val="0"/>
           <w:sz w:val="21"/>
           <w:szCs w:val="21"/>
-          <w:bdr w:val="none" w:color="auto" w:sz="0" w:space="0"/>
           <w:shd w:val="clear" w:fill="FAFAFA"/>
           <w:lang w:val="en-US" w:eastAsia="zh-CN" w:bidi="ar"/>
         </w:rPr>
@@ -4467,7 +4348,6 @@
           <w:kern w:val="0"/>
           <w:sz w:val="21"/>
           <w:szCs w:val="21"/>
-          <w:bdr w:val="none" w:color="auto" w:sz="0" w:space="0"/>
           <w:shd w:val="clear" w:fill="FAFAFA"/>
           <w:lang w:val="en-US" w:eastAsia="zh-CN" w:bidi="ar"/>
         </w:rPr>
@@ -4478,6 +4358,7 @@
       <w:pPr>
         <w:widowControl w:val="0"/>
         <w:numPr>
+          <w:ilvl w:val="0"/>
           <w:numId w:val="0"/>
         </w:numPr>
         <w:ind w:firstLine="420" w:firstLineChars="0"/>
@@ -4494,6 +4375,7 @@
       <w:pPr>
         <w:widowControl w:val="0"/>
         <w:numPr>
+          <w:ilvl w:val="0"/>
           <w:numId w:val="0"/>
         </w:numPr>
         <w:jc w:val="both"/>
@@ -4551,6 +4433,7 @@
       <w:pPr>
         <w:widowControl w:val="0"/>
         <w:numPr>
+          <w:ilvl w:val="0"/>
           <w:numId w:val="0"/>
         </w:numPr>
         <w:ind w:left="420" w:leftChars="0"/>
@@ -4614,7 +4497,6 @@
           <w:kern w:val="0"/>
           <w:sz w:val="21"/>
           <w:szCs w:val="21"/>
-          <w:bdr w:val="none" w:color="auto" w:sz="0" w:space="0"/>
           <w:shd w:val="clear" w:fill="FFFFFF"/>
           <w:lang w:val="en-US" w:eastAsia="zh-CN" w:bidi="ar"/>
         </w:rPr>
@@ -4659,7 +4541,6 @@
           <w:kern w:val="0"/>
           <w:sz w:val="21"/>
           <w:szCs w:val="21"/>
-          <w:bdr w:val="none" w:color="auto" w:sz="0" w:space="0"/>
           <w:shd w:val="clear" w:fill="F8F8F8"/>
           <w:lang w:val="en-US" w:eastAsia="zh-CN" w:bidi="ar"/>
         </w:rPr>
@@ -4704,7 +4585,6 @@
           <w:kern w:val="0"/>
           <w:sz w:val="21"/>
           <w:szCs w:val="21"/>
-          <w:bdr w:val="none" w:color="auto" w:sz="0" w:space="0"/>
           <w:shd w:val="clear" w:fill="FFFFFF"/>
           <w:lang w:val="en-US" w:eastAsia="zh-CN" w:bidi="ar"/>
         </w:rPr>
@@ -4749,7 +4629,6 @@
           <w:kern w:val="0"/>
           <w:sz w:val="21"/>
           <w:szCs w:val="21"/>
-          <w:bdr w:val="none" w:color="auto" w:sz="0" w:space="0"/>
           <w:shd w:val="clear" w:fill="FFFFFF"/>
           <w:lang w:val="en-US" w:eastAsia="zh-CN" w:bidi="ar"/>
         </w:rPr>
@@ -4794,7 +4673,6 @@
           <w:kern w:val="0"/>
           <w:sz w:val="21"/>
           <w:szCs w:val="21"/>
-          <w:bdr w:val="none" w:color="auto" w:sz="0" w:space="0"/>
           <w:shd w:val="clear" w:fill="F8F8F8"/>
           <w:lang w:val="en-US" w:eastAsia="zh-CN" w:bidi="ar"/>
         </w:rPr>
@@ -4811,7 +4689,6 @@
           <w:kern w:val="0"/>
           <w:sz w:val="21"/>
           <w:szCs w:val="21"/>
-          <w:bdr w:val="none" w:color="auto" w:sz="0" w:space="0"/>
           <w:shd w:val="clear" w:fill="F8F8F8"/>
           <w:lang w:val="en-US" w:eastAsia="zh-CN" w:bidi="ar"/>
         </w:rPr>
@@ -4856,7 +4733,6 @@
           <w:kern w:val="0"/>
           <w:sz w:val="21"/>
           <w:szCs w:val="21"/>
-          <w:bdr w:val="none" w:color="auto" w:sz="0" w:space="0"/>
           <w:shd w:val="clear" w:fill="FFFFFF"/>
           <w:lang w:val="en-US" w:eastAsia="zh-CN" w:bidi="ar"/>
         </w:rPr>
@@ -4873,7 +4749,6 @@
           <w:kern w:val="0"/>
           <w:sz w:val="21"/>
           <w:szCs w:val="21"/>
-          <w:bdr w:val="none" w:color="auto" w:sz="0" w:space="0"/>
           <w:shd w:val="clear" w:fill="FFFFFF"/>
           <w:lang w:val="en-US" w:eastAsia="zh-CN" w:bidi="ar"/>
         </w:rPr>
@@ -4918,7 +4793,6 @@
           <w:kern w:val="0"/>
           <w:sz w:val="21"/>
           <w:szCs w:val="21"/>
-          <w:bdr w:val="none" w:color="auto" w:sz="0" w:space="0"/>
           <w:shd w:val="clear" w:fill="F8F8F8"/>
           <w:lang w:val="en-US" w:eastAsia="zh-CN" w:bidi="ar"/>
         </w:rPr>
@@ -4963,7 +4837,6 @@
           <w:kern w:val="0"/>
           <w:sz w:val="21"/>
           <w:szCs w:val="21"/>
-          <w:bdr w:val="none" w:color="auto" w:sz="0" w:space="0"/>
           <w:shd w:val="clear" w:fill="FFFFFF"/>
           <w:lang w:val="en-US" w:eastAsia="zh-CN" w:bidi="ar"/>
         </w:rPr>
@@ -4980,7 +4853,6 @@
           <w:kern w:val="0"/>
           <w:sz w:val="21"/>
           <w:szCs w:val="21"/>
-          <w:bdr w:val="none" w:color="auto" w:sz="0" w:space="0"/>
           <w:shd w:val="clear" w:fill="FFFFFF"/>
           <w:lang w:val="en-US" w:eastAsia="zh-CN" w:bidi="ar"/>
         </w:rPr>
@@ -4997,7 +4869,6 @@
           <w:kern w:val="0"/>
           <w:sz w:val="21"/>
           <w:szCs w:val="21"/>
-          <w:bdr w:val="none" w:color="auto" w:sz="0" w:space="0"/>
           <w:shd w:val="clear" w:fill="FFFFFF"/>
           <w:lang w:val="en-US" w:eastAsia="zh-CN" w:bidi="ar"/>
         </w:rPr>
@@ -5014,7 +4885,6 @@
           <w:kern w:val="0"/>
           <w:sz w:val="21"/>
           <w:szCs w:val="21"/>
-          <w:bdr w:val="none" w:color="auto" w:sz="0" w:space="0"/>
           <w:shd w:val="clear" w:fill="FFFFFF"/>
           <w:lang w:val="en-US" w:eastAsia="zh-CN" w:bidi="ar"/>
         </w:rPr>
@@ -5031,7 +4901,6 @@
           <w:kern w:val="0"/>
           <w:sz w:val="21"/>
           <w:szCs w:val="21"/>
-          <w:bdr w:val="none" w:color="auto" w:sz="0" w:space="0"/>
           <w:shd w:val="clear" w:fill="FFFFFF"/>
           <w:lang w:val="en-US" w:eastAsia="zh-CN" w:bidi="ar"/>
         </w:rPr>
@@ -5048,7 +4917,6 @@
           <w:kern w:val="0"/>
           <w:sz w:val="21"/>
           <w:szCs w:val="21"/>
-          <w:bdr w:val="none" w:color="auto" w:sz="0" w:space="0"/>
           <w:shd w:val="clear" w:fill="FFFFFF"/>
           <w:lang w:val="en-US" w:eastAsia="zh-CN" w:bidi="ar"/>
         </w:rPr>
@@ -5065,7 +4933,6 @@
           <w:kern w:val="0"/>
           <w:sz w:val="21"/>
           <w:szCs w:val="21"/>
-          <w:bdr w:val="none" w:color="auto" w:sz="0" w:space="0"/>
           <w:shd w:val="clear" w:fill="FFFFFF"/>
           <w:lang w:val="en-US" w:eastAsia="zh-CN" w:bidi="ar"/>
         </w:rPr>
@@ -5082,7 +4949,6 @@
           <w:kern w:val="0"/>
           <w:sz w:val="21"/>
           <w:szCs w:val="21"/>
-          <w:bdr w:val="none" w:color="auto" w:sz="0" w:space="0"/>
           <w:shd w:val="clear" w:fill="FFFFFF"/>
           <w:lang w:val="en-US" w:eastAsia="zh-CN" w:bidi="ar"/>
         </w:rPr>
@@ -5099,7 +4965,6 @@
           <w:kern w:val="0"/>
           <w:sz w:val="21"/>
           <w:szCs w:val="21"/>
-          <w:bdr w:val="none" w:color="auto" w:sz="0" w:space="0"/>
           <w:shd w:val="clear" w:fill="FFFFFF"/>
           <w:lang w:val="en-US" w:eastAsia="zh-CN" w:bidi="ar"/>
         </w:rPr>
@@ -5116,7 +4981,6 @@
           <w:kern w:val="0"/>
           <w:sz w:val="21"/>
           <w:szCs w:val="21"/>
-          <w:bdr w:val="none" w:color="auto" w:sz="0" w:space="0"/>
           <w:shd w:val="clear" w:fill="FFFFFF"/>
           <w:lang w:val="en-US" w:eastAsia="zh-CN" w:bidi="ar"/>
         </w:rPr>
@@ -5133,7 +4997,6 @@
           <w:kern w:val="0"/>
           <w:sz w:val="21"/>
           <w:szCs w:val="21"/>
-          <w:bdr w:val="none" w:color="auto" w:sz="0" w:space="0"/>
           <w:shd w:val="clear" w:fill="FFFFFF"/>
           <w:lang w:val="en-US" w:eastAsia="zh-CN" w:bidi="ar"/>
         </w:rPr>
@@ -5178,7 +5041,6 @@
           <w:kern w:val="0"/>
           <w:sz w:val="21"/>
           <w:szCs w:val="21"/>
-          <w:bdr w:val="none" w:color="auto" w:sz="0" w:space="0"/>
           <w:shd w:val="clear" w:fill="F8F8F8"/>
           <w:lang w:val="en-US" w:eastAsia="zh-CN" w:bidi="ar"/>
         </w:rPr>
@@ -5223,7 +5085,6 @@
           <w:kern w:val="0"/>
           <w:sz w:val="21"/>
           <w:szCs w:val="21"/>
-          <w:bdr w:val="none" w:color="auto" w:sz="0" w:space="0"/>
           <w:shd w:val="clear" w:fill="FFFFFF"/>
           <w:lang w:val="en-US" w:eastAsia="zh-CN" w:bidi="ar"/>
         </w:rPr>
@@ -5268,7 +5129,6 @@
           <w:kern w:val="0"/>
           <w:sz w:val="21"/>
           <w:szCs w:val="21"/>
-          <w:bdr w:val="none" w:color="auto" w:sz="0" w:space="0"/>
           <w:shd w:val="clear" w:fill="F8F8F8"/>
           <w:lang w:val="en-US" w:eastAsia="zh-CN" w:bidi="ar"/>
         </w:rPr>
@@ -5285,7 +5145,6 @@
           <w:kern w:val="0"/>
           <w:sz w:val="21"/>
           <w:szCs w:val="21"/>
-          <w:bdr w:val="none" w:color="auto" w:sz="0" w:space="0"/>
           <w:shd w:val="clear" w:fill="F8F8F8"/>
           <w:lang w:val="en-US" w:eastAsia="zh-CN" w:bidi="ar"/>
         </w:rPr>
@@ -5302,7 +5161,6 @@
           <w:kern w:val="0"/>
           <w:sz w:val="21"/>
           <w:szCs w:val="21"/>
-          <w:bdr w:val="none" w:color="auto" w:sz="0" w:space="0"/>
           <w:shd w:val="clear" w:fill="F8F8F8"/>
           <w:lang w:val="en-US" w:eastAsia="zh-CN" w:bidi="ar"/>
         </w:rPr>
@@ -5347,7 +5205,6 @@
           <w:kern w:val="0"/>
           <w:sz w:val="21"/>
           <w:szCs w:val="21"/>
-          <w:bdr w:val="none" w:color="auto" w:sz="0" w:space="0"/>
           <w:shd w:val="clear" w:fill="F8F8F8"/>
           <w:lang w:val="en-US" w:eastAsia="zh-CN" w:bidi="ar"/>
         </w:rPr>
@@ -5392,7 +5249,6 @@
           <w:kern w:val="0"/>
           <w:sz w:val="21"/>
           <w:szCs w:val="21"/>
-          <w:bdr w:val="none" w:color="auto" w:sz="0" w:space="0"/>
           <w:shd w:val="clear" w:fill="FFFFFF"/>
           <w:lang w:val="en-US" w:eastAsia="zh-CN" w:bidi="ar"/>
         </w:rPr>
@@ -5409,7 +5265,6 @@
           <w:kern w:val="0"/>
           <w:sz w:val="21"/>
           <w:szCs w:val="21"/>
-          <w:bdr w:val="none" w:color="auto" w:sz="0" w:space="0"/>
           <w:shd w:val="clear" w:fill="FFFFFF"/>
           <w:lang w:val="en-US" w:eastAsia="zh-CN" w:bidi="ar"/>
         </w:rPr>
@@ -5426,7 +5281,6 @@
           <w:kern w:val="0"/>
           <w:sz w:val="21"/>
           <w:szCs w:val="21"/>
-          <w:bdr w:val="none" w:color="auto" w:sz="0" w:space="0"/>
           <w:shd w:val="clear" w:fill="FFFFFF"/>
           <w:lang w:val="en-US" w:eastAsia="zh-CN" w:bidi="ar"/>
         </w:rPr>
@@ -5443,7 +5297,6 @@
           <w:kern w:val="0"/>
           <w:sz w:val="21"/>
           <w:szCs w:val="21"/>
-          <w:bdr w:val="none" w:color="auto" w:sz="0" w:space="0"/>
           <w:shd w:val="clear" w:fill="FFFFFF"/>
           <w:lang w:val="en-US" w:eastAsia="zh-CN" w:bidi="ar"/>
         </w:rPr>
@@ -5460,7 +5313,6 @@
           <w:kern w:val="0"/>
           <w:sz w:val="21"/>
           <w:szCs w:val="21"/>
-          <w:bdr w:val="none" w:color="auto" w:sz="0" w:space="0"/>
           <w:shd w:val="clear" w:fill="FFFFFF"/>
           <w:lang w:val="en-US" w:eastAsia="zh-CN" w:bidi="ar"/>
         </w:rPr>
@@ -5477,7 +5329,6 @@
           <w:kern w:val="0"/>
           <w:sz w:val="21"/>
           <w:szCs w:val="21"/>
-          <w:bdr w:val="none" w:color="auto" w:sz="0" w:space="0"/>
           <w:shd w:val="clear" w:fill="FFFFFF"/>
           <w:lang w:val="en-US" w:eastAsia="zh-CN" w:bidi="ar"/>
         </w:rPr>
@@ -5494,7 +5345,6 @@
           <w:kern w:val="0"/>
           <w:sz w:val="21"/>
           <w:szCs w:val="21"/>
-          <w:bdr w:val="none" w:color="auto" w:sz="0" w:space="0"/>
           <w:shd w:val="clear" w:fill="FFFFFF"/>
           <w:lang w:val="en-US" w:eastAsia="zh-CN" w:bidi="ar"/>
         </w:rPr>
@@ -5539,7 +5389,6 @@
           <w:kern w:val="0"/>
           <w:sz w:val="21"/>
           <w:szCs w:val="21"/>
-          <w:bdr w:val="none" w:color="auto" w:sz="0" w:space="0"/>
           <w:shd w:val="clear" w:fill="FFFFFF"/>
           <w:lang w:val="en-US" w:eastAsia="zh-CN" w:bidi="ar"/>
         </w:rPr>
@@ -5584,7 +5433,6 @@
           <w:kern w:val="0"/>
           <w:sz w:val="21"/>
           <w:szCs w:val="21"/>
-          <w:bdr w:val="none" w:color="auto" w:sz="0" w:space="0"/>
           <w:shd w:val="clear" w:fill="F8F8F8"/>
           <w:lang w:val="en-US" w:eastAsia="zh-CN" w:bidi="ar"/>
         </w:rPr>
@@ -5629,7 +5477,6 @@
           <w:kern w:val="0"/>
           <w:sz w:val="21"/>
           <w:szCs w:val="21"/>
-          <w:bdr w:val="none" w:color="auto" w:sz="0" w:space="0"/>
           <w:shd w:val="clear" w:fill="F8F8F8"/>
           <w:lang w:val="en-US" w:eastAsia="zh-CN" w:bidi="ar"/>
         </w:rPr>
@@ -5674,7 +5521,6 @@
           <w:kern w:val="0"/>
           <w:sz w:val="21"/>
           <w:szCs w:val="21"/>
-          <w:bdr w:val="none" w:color="auto" w:sz="0" w:space="0"/>
           <w:shd w:val="clear" w:fill="FFFFFF"/>
           <w:lang w:val="en-US" w:eastAsia="zh-CN" w:bidi="ar"/>
         </w:rPr>
@@ -5691,7 +5537,6 @@
           <w:kern w:val="0"/>
           <w:sz w:val="21"/>
           <w:szCs w:val="21"/>
-          <w:bdr w:val="none" w:color="auto" w:sz="0" w:space="0"/>
           <w:shd w:val="clear" w:fill="FFFFFF"/>
           <w:lang w:val="en-US" w:eastAsia="zh-CN" w:bidi="ar"/>
         </w:rPr>
@@ -5702,6 +5547,7 @@
       <w:pPr>
         <w:widowControl w:val="0"/>
         <w:numPr>
+          <w:ilvl w:val="0"/>
           <w:numId w:val="0"/>
         </w:numPr>
         <w:ind w:left="420" w:leftChars="0"/>
@@ -5718,6 +5564,7 @@
       <w:pPr>
         <w:widowControl w:val="0"/>
         <w:numPr>
+          <w:ilvl w:val="0"/>
           <w:numId w:val="0"/>
         </w:numPr>
         <w:jc w:val="both"/>
@@ -5733,6 +5580,7 @@
       <w:pPr>
         <w:widowControl w:val="0"/>
         <w:numPr>
+          <w:ilvl w:val="0"/>
           <w:numId w:val="0"/>
         </w:numPr>
         <w:jc w:val="both"/>
@@ -5849,6 +5697,7 @@
       <w:pPr>
         <w:widowControl w:val="0"/>
         <w:numPr>
+          <w:ilvl w:val="0"/>
           <w:numId w:val="0"/>
         </w:numPr>
         <w:tabs>
@@ -5876,6 +5725,7 @@
       <w:pPr>
         <w:widowControl w:val="0"/>
         <w:numPr>
+          <w:ilvl w:val="0"/>
           <w:numId w:val="0"/>
         </w:numPr>
         <w:tabs>
@@ -5897,6 +5747,14 @@
           <w:lang w:val="en-US" w:eastAsia="zh-CN"/>
         </w:rPr>
         <w:tab/>
+      </w:r>
+      <w:r>
+        <w:rPr>
+          <w:rFonts w:hint="eastAsia" w:ascii="Times New Roman" w:hAnsi="Times New Roman" w:eastAsia="宋体" w:cs="Times New Roman"/>
+          <w:sz w:val="24"/>
+          <w:szCs w:val="24"/>
+          <w:lang w:val="en-US" w:eastAsia="zh-CN"/>
+        </w:rPr>
         <w:t>The code:</w:t>
       </w:r>
     </w:p>
@@ -5938,30 +5796,10 @@
           <w:kern w:val="0"/>
           <w:sz w:val="20"/>
           <w:szCs w:val="20"/>
-          <w:bdr w:val="none" w:color="auto" w:sz="0" w:space="0"/>
           <w:shd w:val="clear" w:fill="FFFFFF"/>
           <w:lang w:val="en-US" w:eastAsia="zh-CN" w:bidi="ar"/>
         </w:rPr>
-        <w:t>#This file is used to store the students whose last name are all Eva</w:t>
-      </w:r>
-      <w:bookmarkStart w:id="0" w:name="_GoBack"/>
-      <w:bookmarkEnd w:id="0"/>
-      <w:r>
-        <w:rPr>
-          <w:rFonts w:hint="default" w:ascii="Consolas" w:hAnsi="Consolas" w:eastAsia="Consolas" w:cs="Consolas"/>
-          <w:i/>
-          <w:iCs/>
-          <w:caps w:val="0"/>
-          <w:color w:val="008000"/>
-          <w:spacing w:val="0"/>
-          <w:kern w:val="0"/>
-          <w:sz w:val="20"/>
-          <w:szCs w:val="20"/>
-          <w:bdr w:val="none" w:color="auto" w:sz="0" w:space="0"/>
-          <w:shd w:val="clear" w:fill="FFFFFF"/>
-          <w:lang w:val="en-US" w:eastAsia="zh-CN" w:bidi="ar"/>
-        </w:rPr>
-        <w:t>ns</w:t>
+        <w:t>#This file is used to store the students whose last name are all Evans</w:t>
       </w:r>
     </w:p>
     <w:p>
@@ -6002,7 +5840,6 @@
           <w:kern w:val="0"/>
           <w:sz w:val="20"/>
           <w:szCs w:val="20"/>
-          <w:bdr w:val="none" w:color="auto" w:sz="0" w:space="0"/>
           <w:shd w:val="clear" w:fill="F8F8F8"/>
           <w:lang w:val="en-US" w:eastAsia="zh-CN" w:bidi="ar"/>
         </w:rPr>
@@ -6047,7 +5884,6 @@
           <w:kern w:val="0"/>
           <w:sz w:val="20"/>
           <w:szCs w:val="20"/>
-          <w:bdr w:val="none" w:color="auto" w:sz="0" w:space="0"/>
           <w:shd w:val="clear" w:fill="FFFFFF"/>
           <w:lang w:val="en-US" w:eastAsia="zh-CN" w:bidi="ar"/>
         </w:rPr>
@@ -6092,7 +5928,6 @@
           <w:kern w:val="0"/>
           <w:sz w:val="20"/>
           <w:szCs w:val="20"/>
-          <w:bdr w:val="none" w:color="auto" w:sz="0" w:space="0"/>
           <w:shd w:val="clear" w:fill="FFFFFF"/>
           <w:lang w:val="en-US" w:eastAsia="zh-CN" w:bidi="ar"/>
         </w:rPr>
@@ -6137,7 +5972,6 @@
           <w:kern w:val="0"/>
           <w:sz w:val="20"/>
           <w:szCs w:val="20"/>
-          <w:bdr w:val="none" w:color="auto" w:sz="0" w:space="0"/>
           <w:shd w:val="clear" w:fill="F8F8F8"/>
           <w:lang w:val="en-US" w:eastAsia="zh-CN" w:bidi="ar"/>
         </w:rPr>
@@ -6154,7 +5988,6 @@
           <w:kern w:val="0"/>
           <w:sz w:val="20"/>
           <w:szCs w:val="20"/>
-          <w:bdr w:val="none" w:color="auto" w:sz="0" w:space="0"/>
           <w:shd w:val="clear" w:fill="F8F8F8"/>
           <w:lang w:val="en-US" w:eastAsia="zh-CN" w:bidi="ar"/>
         </w:rPr>
@@ -6171,7 +6004,6 @@
           <w:kern w:val="0"/>
           <w:sz w:val="20"/>
           <w:szCs w:val="20"/>
-          <w:bdr w:val="none" w:color="auto" w:sz="0" w:space="0"/>
           <w:shd w:val="clear" w:fill="F8F8F8"/>
           <w:lang w:val="en-US" w:eastAsia="zh-CN" w:bidi="ar"/>
         </w:rPr>
@@ -6188,7 +6020,6 @@
           <w:kern w:val="0"/>
           <w:sz w:val="20"/>
           <w:szCs w:val="20"/>
-          <w:bdr w:val="none" w:color="auto" w:sz="0" w:space="0"/>
           <w:shd w:val="clear" w:fill="F8F8F8"/>
           <w:lang w:val="en-US" w:eastAsia="zh-CN" w:bidi="ar"/>
         </w:rPr>
@@ -6205,7 +6036,6 @@
           <w:kern w:val="0"/>
           <w:sz w:val="20"/>
           <w:szCs w:val="20"/>
-          <w:bdr w:val="none" w:color="auto" w:sz="0" w:space="0"/>
           <w:shd w:val="clear" w:fill="F8F8F8"/>
           <w:lang w:val="en-US" w:eastAsia="zh-CN" w:bidi="ar"/>
         </w:rPr>
@@ -6222,7 +6052,6 @@
           <w:kern w:val="0"/>
           <w:sz w:val="20"/>
           <w:szCs w:val="20"/>
-          <w:bdr w:val="none" w:color="auto" w:sz="0" w:space="0"/>
           <w:shd w:val="clear" w:fill="F8F8F8"/>
           <w:lang w:val="en-US" w:eastAsia="zh-CN" w:bidi="ar"/>
         </w:rPr>
@@ -6239,7 +6068,6 @@
           <w:kern w:val="0"/>
           <w:sz w:val="20"/>
           <w:szCs w:val="20"/>
-          <w:bdr w:val="none" w:color="auto" w:sz="0" w:space="0"/>
           <w:shd w:val="clear" w:fill="F8F8F8"/>
           <w:lang w:val="en-US" w:eastAsia="zh-CN" w:bidi="ar"/>
         </w:rPr>
@@ -6256,7 +6084,6 @@
           <w:kern w:val="0"/>
           <w:sz w:val="20"/>
           <w:szCs w:val="20"/>
-          <w:bdr w:val="none" w:color="auto" w:sz="0" w:space="0"/>
           <w:shd w:val="clear" w:fill="F8F8F8"/>
           <w:lang w:val="en-US" w:eastAsia="zh-CN" w:bidi="ar"/>
         </w:rPr>
@@ -6273,7 +6100,6 @@
           <w:kern w:val="0"/>
           <w:sz w:val="20"/>
           <w:szCs w:val="20"/>
-          <w:bdr w:val="none" w:color="auto" w:sz="0" w:space="0"/>
           <w:shd w:val="clear" w:fill="F8F8F8"/>
           <w:lang w:val="en-US" w:eastAsia="zh-CN" w:bidi="ar"/>
         </w:rPr>
@@ -6290,7 +6116,6 @@
           <w:kern w:val="0"/>
           <w:sz w:val="20"/>
           <w:szCs w:val="20"/>
-          <w:bdr w:val="none" w:color="auto" w:sz="0" w:space="0"/>
           <w:shd w:val="clear" w:fill="F8F8F8"/>
           <w:lang w:val="en-US" w:eastAsia="zh-CN" w:bidi="ar"/>
         </w:rPr>
@@ -6307,7 +6132,6 @@
           <w:kern w:val="0"/>
           <w:sz w:val="20"/>
           <w:szCs w:val="20"/>
-          <w:bdr w:val="none" w:color="auto" w:sz="0" w:space="0"/>
           <w:shd w:val="clear" w:fill="F8F8F8"/>
           <w:lang w:val="en-US" w:eastAsia="zh-CN" w:bidi="ar"/>
         </w:rPr>
@@ -6352,7 +6176,6 @@
           <w:kern w:val="0"/>
           <w:sz w:val="20"/>
           <w:szCs w:val="20"/>
-          <w:bdr w:val="none" w:color="auto" w:sz="0" w:space="0"/>
           <w:shd w:val="clear" w:fill="F8F8F8"/>
           <w:lang w:val="en-US" w:eastAsia="zh-CN" w:bidi="ar"/>
         </w:rPr>
@@ -6369,7 +6192,6 @@
           <w:kern w:val="0"/>
           <w:sz w:val="20"/>
           <w:szCs w:val="20"/>
-          <w:bdr w:val="none" w:color="auto" w:sz="0" w:space="0"/>
           <w:shd w:val="clear" w:fill="F8F8F8"/>
           <w:lang w:val="en-US" w:eastAsia="zh-CN" w:bidi="ar"/>
         </w:rPr>
@@ -6386,7 +6208,6 @@
           <w:kern w:val="0"/>
           <w:sz w:val="20"/>
           <w:szCs w:val="20"/>
-          <w:bdr w:val="none" w:color="auto" w:sz="0" w:space="0"/>
           <w:shd w:val="clear" w:fill="F8F8F8"/>
           <w:lang w:val="en-US" w:eastAsia="zh-CN" w:bidi="ar"/>
         </w:rPr>
@@ -6403,7 +6224,6 @@
           <w:kern w:val="0"/>
           <w:sz w:val="20"/>
           <w:szCs w:val="20"/>
-          <w:bdr w:val="none" w:color="auto" w:sz="0" w:space="0"/>
           <w:shd w:val="clear" w:fill="F8F8F8"/>
           <w:lang w:val="en-US" w:eastAsia="zh-CN" w:bidi="ar"/>
         </w:rPr>
@@ -6420,7 +6240,6 @@
           <w:kern w:val="0"/>
           <w:sz w:val="20"/>
           <w:szCs w:val="20"/>
-          <w:bdr w:val="none" w:color="auto" w:sz="0" w:space="0"/>
           <w:shd w:val="clear" w:fill="F8F8F8"/>
           <w:lang w:val="en-US" w:eastAsia="zh-CN" w:bidi="ar"/>
         </w:rPr>
@@ -6437,7 +6256,6 @@
           <w:kern w:val="0"/>
           <w:sz w:val="20"/>
           <w:szCs w:val="20"/>
-          <w:bdr w:val="none" w:color="auto" w:sz="0" w:space="0"/>
           <w:shd w:val="clear" w:fill="F8F8F8"/>
           <w:lang w:val="en-US" w:eastAsia="zh-CN" w:bidi="ar"/>
         </w:rPr>
@@ -6454,7 +6272,6 @@
           <w:kern w:val="0"/>
           <w:sz w:val="20"/>
           <w:szCs w:val="20"/>
-          <w:bdr w:val="none" w:color="auto" w:sz="0" w:space="0"/>
           <w:shd w:val="clear" w:fill="F8F8F8"/>
           <w:lang w:val="en-US" w:eastAsia="zh-CN" w:bidi="ar"/>
         </w:rPr>
@@ -6471,7 +6288,6 @@
           <w:kern w:val="0"/>
           <w:sz w:val="20"/>
           <w:szCs w:val="20"/>
-          <w:bdr w:val="none" w:color="auto" w:sz="0" w:space="0"/>
           <w:shd w:val="clear" w:fill="F8F8F8"/>
           <w:lang w:val="en-US" w:eastAsia="zh-CN" w:bidi="ar"/>
         </w:rPr>
@@ -6488,7 +6304,6 @@
           <w:kern w:val="0"/>
           <w:sz w:val="20"/>
           <w:szCs w:val="20"/>
-          <w:bdr w:val="none" w:color="auto" w:sz="0" w:space="0"/>
           <w:shd w:val="clear" w:fill="F8F8F8"/>
           <w:lang w:val="en-US" w:eastAsia="zh-CN" w:bidi="ar"/>
         </w:rPr>
@@ -6505,7 +6320,6 @@
           <w:kern w:val="0"/>
           <w:sz w:val="20"/>
           <w:szCs w:val="20"/>
-          <w:bdr w:val="none" w:color="auto" w:sz="0" w:space="0"/>
           <w:shd w:val="clear" w:fill="F8F8F8"/>
           <w:lang w:val="en-US" w:eastAsia="zh-CN" w:bidi="ar"/>
         </w:rPr>
@@ -6550,7 +6364,6 @@
           <w:kern w:val="0"/>
           <w:sz w:val="20"/>
           <w:szCs w:val="20"/>
-          <w:bdr w:val="none" w:color="auto" w:sz="0" w:space="0"/>
           <w:shd w:val="clear" w:fill="FFFFFF"/>
           <w:lang w:val="en-US" w:eastAsia="zh-CN" w:bidi="ar"/>
         </w:rPr>
@@ -6567,7 +6380,6 @@
           <w:kern w:val="0"/>
           <w:sz w:val="20"/>
           <w:szCs w:val="20"/>
-          <w:bdr w:val="none" w:color="auto" w:sz="0" w:space="0"/>
           <w:shd w:val="clear" w:fill="FFFFFF"/>
           <w:lang w:val="en-US" w:eastAsia="zh-CN" w:bidi="ar"/>
         </w:rPr>
@@ -6584,7 +6396,6 @@
           <w:kern w:val="0"/>
           <w:sz w:val="20"/>
           <w:szCs w:val="20"/>
-          <w:bdr w:val="none" w:color="auto" w:sz="0" w:space="0"/>
           <w:shd w:val="clear" w:fill="FFFFFF"/>
           <w:lang w:val="en-US" w:eastAsia="zh-CN" w:bidi="ar"/>
         </w:rPr>
@@ -6601,7 +6412,6 @@
           <w:kern w:val="0"/>
           <w:sz w:val="20"/>
           <w:szCs w:val="20"/>
-          <w:bdr w:val="none" w:color="auto" w:sz="0" w:space="0"/>
           <w:shd w:val="clear" w:fill="FFFFFF"/>
           <w:lang w:val="en-US" w:eastAsia="zh-CN" w:bidi="ar"/>
         </w:rPr>
@@ -6618,7 +6428,6 @@
           <w:kern w:val="0"/>
           <w:sz w:val="20"/>
           <w:szCs w:val="20"/>
-          <w:bdr w:val="none" w:color="auto" w:sz="0" w:space="0"/>
           <w:shd w:val="clear" w:fill="FFFFFF"/>
           <w:lang w:val="en-US" w:eastAsia="zh-CN" w:bidi="ar"/>
         </w:rPr>
@@ -6635,7 +6444,6 @@
           <w:kern w:val="0"/>
           <w:sz w:val="20"/>
           <w:szCs w:val="20"/>
-          <w:bdr w:val="none" w:color="auto" w:sz="0" w:space="0"/>
           <w:shd w:val="clear" w:fill="FFFFFF"/>
           <w:lang w:val="en-US" w:eastAsia="zh-CN" w:bidi="ar"/>
         </w:rPr>
@@ -6652,7 +6460,6 @@
           <w:kern w:val="0"/>
           <w:sz w:val="20"/>
           <w:szCs w:val="20"/>
-          <w:bdr w:val="none" w:color="auto" w:sz="0" w:space="0"/>
           <w:shd w:val="clear" w:fill="FFFFFF"/>
           <w:lang w:val="en-US" w:eastAsia="zh-CN" w:bidi="ar"/>
         </w:rPr>
@@ -6697,7 +6504,6 @@
           <w:kern w:val="0"/>
           <w:sz w:val="20"/>
           <w:szCs w:val="20"/>
-          <w:bdr w:val="none" w:color="auto" w:sz="0" w:space="0"/>
           <w:shd w:val="clear" w:fill="FFFFFF"/>
           <w:lang w:val="en-US" w:eastAsia="zh-CN" w:bidi="ar"/>
         </w:rPr>
@@ -6714,7 +6520,6 @@
           <w:kern w:val="0"/>
           <w:sz w:val="20"/>
           <w:szCs w:val="20"/>
-          <w:bdr w:val="none" w:color="auto" w:sz="0" w:space="0"/>
           <w:shd w:val="clear" w:fill="FFFFFF"/>
           <w:lang w:val="en-US" w:eastAsia="zh-CN" w:bidi="ar"/>
         </w:rPr>
@@ -6731,7 +6536,6 @@
           <w:kern w:val="0"/>
           <w:sz w:val="20"/>
           <w:szCs w:val="20"/>
-          <w:bdr w:val="none" w:color="auto" w:sz="0" w:space="0"/>
           <w:shd w:val="clear" w:fill="FFFFFF"/>
           <w:lang w:val="en-US" w:eastAsia="zh-CN" w:bidi="ar"/>
         </w:rPr>
@@ -6748,7 +6552,6 @@
           <w:kern w:val="0"/>
           <w:sz w:val="20"/>
           <w:szCs w:val="20"/>
-          <w:bdr w:val="none" w:color="auto" w:sz="0" w:space="0"/>
           <w:shd w:val="clear" w:fill="FFFFFF"/>
           <w:lang w:val="en-US" w:eastAsia="zh-CN" w:bidi="ar"/>
         </w:rPr>
@@ -6765,7 +6568,6 @@
           <w:kern w:val="0"/>
           <w:sz w:val="20"/>
           <w:szCs w:val="20"/>
-          <w:bdr w:val="none" w:color="auto" w:sz="0" w:space="0"/>
           <w:shd w:val="clear" w:fill="FFFFFF"/>
           <w:lang w:val="en-US" w:eastAsia="zh-CN" w:bidi="ar"/>
         </w:rPr>
@@ -6810,7 +6612,6 @@
           <w:kern w:val="0"/>
           <w:sz w:val="20"/>
           <w:szCs w:val="20"/>
-          <w:bdr w:val="none" w:color="auto" w:sz="0" w:space="0"/>
           <w:shd w:val="clear" w:fill="FFFFFF"/>
           <w:lang w:val="en-US" w:eastAsia="zh-CN" w:bidi="ar"/>
         </w:rPr>
@@ -6855,7 +6656,6 @@
           <w:kern w:val="0"/>
           <w:sz w:val="20"/>
           <w:szCs w:val="20"/>
-          <w:bdr w:val="none" w:color="auto" w:sz="0" w:space="0"/>
           <w:shd w:val="clear" w:fill="FFFFFF"/>
           <w:lang w:val="en-US" w:eastAsia="zh-CN" w:bidi="ar"/>
         </w:rPr>
@@ -6872,7 +6672,6 @@
           <w:kern w:val="0"/>
           <w:sz w:val="20"/>
           <w:szCs w:val="20"/>
-          <w:bdr w:val="none" w:color="auto" w:sz="0" w:space="0"/>
           <w:shd w:val="clear" w:fill="FFFFFF"/>
           <w:lang w:val="en-US" w:eastAsia="zh-CN" w:bidi="ar"/>
         </w:rPr>
@@ -6889,7 +6688,6 @@
           <w:kern w:val="0"/>
           <w:sz w:val="20"/>
           <w:szCs w:val="20"/>
-          <w:bdr w:val="none" w:color="auto" w:sz="0" w:space="0"/>
           <w:shd w:val="clear" w:fill="FFFFFF"/>
           <w:lang w:val="en-US" w:eastAsia="zh-CN" w:bidi="ar"/>
         </w:rPr>
@@ -6906,7 +6704,6 @@
           <w:kern w:val="0"/>
           <w:sz w:val="20"/>
           <w:szCs w:val="20"/>
-          <w:bdr w:val="none" w:color="auto" w:sz="0" w:space="0"/>
           <w:shd w:val="clear" w:fill="FFFFFF"/>
           <w:lang w:val="en-US" w:eastAsia="zh-CN" w:bidi="ar"/>
         </w:rPr>
@@ -6923,7 +6720,6 @@
           <w:kern w:val="0"/>
           <w:sz w:val="20"/>
           <w:szCs w:val="20"/>
-          <w:bdr w:val="none" w:color="auto" w:sz="0" w:space="0"/>
           <w:shd w:val="clear" w:fill="FFFFFF"/>
           <w:lang w:val="en-US" w:eastAsia="zh-CN" w:bidi="ar"/>
         </w:rPr>
@@ -6940,7 +6736,6 @@
           <w:kern w:val="0"/>
           <w:sz w:val="20"/>
           <w:szCs w:val="20"/>
-          <w:bdr w:val="none" w:color="auto" w:sz="0" w:space="0"/>
           <w:shd w:val="clear" w:fill="FFFFFF"/>
           <w:lang w:val="en-US" w:eastAsia="zh-CN" w:bidi="ar"/>
         </w:rPr>
@@ -6957,7 +6752,6 @@
           <w:kern w:val="0"/>
           <w:sz w:val="20"/>
           <w:szCs w:val="20"/>
-          <w:bdr w:val="none" w:color="auto" w:sz="0" w:space="0"/>
           <w:shd w:val="clear" w:fill="FFFFFF"/>
           <w:lang w:val="en-US" w:eastAsia="zh-CN" w:bidi="ar"/>
         </w:rPr>
@@ -6974,7 +6768,6 @@
           <w:kern w:val="0"/>
           <w:sz w:val="20"/>
           <w:szCs w:val="20"/>
-          <w:bdr w:val="none" w:color="auto" w:sz="0" w:space="0"/>
           <w:shd w:val="clear" w:fill="FFFFFF"/>
           <w:lang w:val="en-US" w:eastAsia="zh-CN" w:bidi="ar"/>
         </w:rPr>
@@ -6991,7 +6784,6 @@
           <w:kern w:val="0"/>
           <w:sz w:val="20"/>
           <w:szCs w:val="20"/>
-          <w:bdr w:val="none" w:color="auto" w:sz="0" w:space="0"/>
           <w:shd w:val="clear" w:fill="FFFFFF"/>
           <w:lang w:val="en-US" w:eastAsia="zh-CN" w:bidi="ar"/>
         </w:rPr>
@@ -7008,7 +6800,6 @@
           <w:kern w:val="0"/>
           <w:sz w:val="20"/>
           <w:szCs w:val="20"/>
-          <w:bdr w:val="none" w:color="auto" w:sz="0" w:space="0"/>
           <w:shd w:val="clear" w:fill="FFFFFF"/>
           <w:lang w:val="en-US" w:eastAsia="zh-CN" w:bidi="ar"/>
         </w:rPr>
@@ -7053,7 +6844,6 @@
           <w:kern w:val="0"/>
           <w:sz w:val="20"/>
           <w:szCs w:val="20"/>
-          <w:bdr w:val="none" w:color="auto" w:sz="0" w:space="0"/>
           <w:shd w:val="clear" w:fill="F8F8F8"/>
           <w:lang w:val="en-US" w:eastAsia="zh-CN" w:bidi="ar"/>
         </w:rPr>
@@ -7070,7 +6860,6 @@
           <w:kern w:val="0"/>
           <w:sz w:val="20"/>
           <w:szCs w:val="20"/>
-          <w:bdr w:val="none" w:color="auto" w:sz="0" w:space="0"/>
           <w:shd w:val="clear" w:fill="F8F8F8"/>
           <w:lang w:val="en-US" w:eastAsia="zh-CN" w:bidi="ar"/>
         </w:rPr>
@@ -7087,7 +6876,6 @@
           <w:kern w:val="0"/>
           <w:sz w:val="20"/>
           <w:szCs w:val="20"/>
-          <w:bdr w:val="none" w:color="auto" w:sz="0" w:space="0"/>
           <w:shd w:val="clear" w:fill="F8F8F8"/>
           <w:lang w:val="en-US" w:eastAsia="zh-CN" w:bidi="ar"/>
         </w:rPr>
@@ -7104,7 +6892,6 @@
           <w:kern w:val="0"/>
           <w:sz w:val="20"/>
           <w:szCs w:val="20"/>
-          <w:bdr w:val="none" w:color="auto" w:sz="0" w:space="0"/>
           <w:shd w:val="clear" w:fill="F8F8F8"/>
           <w:lang w:val="en-US" w:eastAsia="zh-CN" w:bidi="ar"/>
         </w:rPr>
@@ -7121,7 +6908,6 @@
           <w:kern w:val="0"/>
           <w:sz w:val="20"/>
           <w:szCs w:val="20"/>
-          <w:bdr w:val="none" w:color="auto" w:sz="0" w:space="0"/>
           <w:shd w:val="clear" w:fill="F8F8F8"/>
           <w:lang w:val="en-US" w:eastAsia="zh-CN" w:bidi="ar"/>
         </w:rPr>
@@ -7138,7 +6924,6 @@
           <w:kern w:val="0"/>
           <w:sz w:val="20"/>
           <w:szCs w:val="20"/>
-          <w:bdr w:val="none" w:color="auto" w:sz="0" w:space="0"/>
           <w:shd w:val="clear" w:fill="F8F8F8"/>
           <w:lang w:val="en-US" w:eastAsia="zh-CN" w:bidi="ar"/>
         </w:rPr>
@@ -7155,7 +6940,6 @@
           <w:kern w:val="0"/>
           <w:sz w:val="20"/>
           <w:szCs w:val="20"/>
-          <w:bdr w:val="none" w:color="auto" w:sz="0" w:space="0"/>
           <w:shd w:val="clear" w:fill="F8F8F8"/>
           <w:lang w:val="en-US" w:eastAsia="zh-CN" w:bidi="ar"/>
         </w:rPr>
@@ -7166,6 +6950,7 @@
       <w:pPr>
         <w:widowControl w:val="0"/>
         <w:numPr>
+          <w:ilvl w:val="0"/>
           <w:numId w:val="0"/>
         </w:numPr>
         <w:tabs>
@@ -7179,6 +6964,140 @@
           <w:lang w:val="en-US" w:eastAsia="zh-CN"/>
         </w:rPr>
       </w:pPr>
+    </w:p>
+    <w:p>
+      <w:pPr>
+        <w:widowControl w:val="0"/>
+        <w:numPr>
+          <w:ilvl w:val="0"/>
+          <w:numId w:val="0"/>
+        </w:numPr>
+        <w:tabs>
+          <w:tab w:val="left" w:pos="420"/>
+        </w:tabs>
+        <w:jc w:val="both"/>
+        <w:rPr>
+          <w:rFonts w:hint="default" w:ascii="Times New Roman" w:hAnsi="Times New Roman" w:eastAsia="宋体" w:cs="Times New Roman"/>
+          <w:sz w:val="24"/>
+          <w:szCs w:val="24"/>
+          <w:lang w:val="en-US" w:eastAsia="zh-CN"/>
+        </w:rPr>
+      </w:pPr>
+    </w:p>
+    <w:p>
+      <w:pPr>
+        <w:widowControl w:val="0"/>
+        <w:numPr>
+          <w:ilvl w:val="0"/>
+          <w:numId w:val="0"/>
+        </w:numPr>
+        <w:tabs>
+          <w:tab w:val="left" w:pos="420"/>
+        </w:tabs>
+        <w:jc w:val="both"/>
+        <w:rPr>
+          <w:rFonts w:hint="default" w:ascii="Times New Roman" w:hAnsi="Times New Roman" w:eastAsia="宋体" w:cs="Times New Roman"/>
+          <w:sz w:val="24"/>
+          <w:szCs w:val="24"/>
+          <w:lang w:val="en-US" w:eastAsia="zh-CN"/>
+        </w:rPr>
+      </w:pPr>
+    </w:p>
+    <w:p>
+      <w:pPr>
+        <w:widowControl w:val="0"/>
+        <w:numPr>
+          <w:ilvl w:val="0"/>
+          <w:numId w:val="0"/>
+        </w:numPr>
+        <w:tabs>
+          <w:tab w:val="left" w:pos="420"/>
+        </w:tabs>
+        <w:jc w:val="both"/>
+        <w:rPr>
+          <w:rFonts w:hint="eastAsia" w:ascii="Times New Roman" w:hAnsi="Times New Roman" w:eastAsia="宋体" w:cs="Times New Roman"/>
+          <w:b/>
+          <w:bCs/>
+          <w:sz w:val="24"/>
+          <w:szCs w:val="24"/>
+          <w:lang w:val="en-US" w:eastAsia="zh-CN"/>
+        </w:rPr>
+      </w:pPr>
+      <w:r>
+        <w:rPr>
+          <w:rFonts w:hint="eastAsia" w:ascii="Times New Roman" w:hAnsi="Times New Roman" w:eastAsia="宋体" w:cs="Times New Roman"/>
+          <w:b/>
+          <w:bCs/>
+          <w:sz w:val="24"/>
+          <w:szCs w:val="24"/>
+          <w:lang w:val="en-US" w:eastAsia="zh-CN"/>
+        </w:rPr>
+        <w:t>The Log records:</w:t>
+      </w:r>
+      <w:bookmarkStart w:id="0" w:name="_GoBack"/>
+      <w:bookmarkEnd w:id="0"/>
+    </w:p>
+    <w:p>
+      <w:pPr>
+        <w:widowControl w:val="0"/>
+        <w:numPr>
+          <w:ilvl w:val="0"/>
+          <w:numId w:val="0"/>
+        </w:numPr>
+        <w:tabs>
+          <w:tab w:val="left" w:pos="420"/>
+        </w:tabs>
+        <w:jc w:val="both"/>
+        <w:rPr>
+          <w:rFonts w:hint="default" w:ascii="Times New Roman" w:hAnsi="Times New Roman" w:eastAsia="宋体" w:cs="Times New Roman"/>
+          <w:sz w:val="24"/>
+          <w:szCs w:val="24"/>
+          <w:lang w:val="en-US" w:eastAsia="zh-CN"/>
+        </w:rPr>
+      </w:pPr>
+      <w:r>
+        <w:drawing>
+          <wp:inline distT="0" distB="0" distL="114300" distR="114300">
+            <wp:extent cx="5000625" cy="3257550"/>
+            <wp:effectExtent l="0" t="0" r="9525" b="0"/>
+            <wp:docPr id="1" name="图片 1"/>
+            <wp:cNvGraphicFramePr>
+              <a:graphicFrameLocks xmlns:a="http://schemas.openxmlformats.org/drawingml/2006/main" noChangeAspect="1"/>
+            </wp:cNvGraphicFramePr>
+            <a:graphic xmlns:a="http://schemas.openxmlformats.org/drawingml/2006/main">
+              <a:graphicData uri="http://schemas.openxmlformats.org/drawingml/2006/picture">
+                <pic:pic xmlns:pic="http://schemas.openxmlformats.org/drawingml/2006/picture">
+                  <pic:nvPicPr>
+                    <pic:cNvPr id="1" name="图片 1"/>
+                    <pic:cNvPicPr>
+                      <a:picLocks noChangeAspect="1"/>
+                    </pic:cNvPicPr>
+                  </pic:nvPicPr>
+                  <pic:blipFill>
+                    <a:blip r:embed="rId4"/>
+                    <a:stretch>
+                      <a:fillRect/>
+                    </a:stretch>
+                  </pic:blipFill>
+                  <pic:spPr>
+                    <a:xfrm>
+                      <a:off x="0" y="0"/>
+                      <a:ext cx="5000625" cy="3257550"/>
+                    </a:xfrm>
+                    <a:prstGeom prst="rect">
+                      <a:avLst/>
+                    </a:prstGeom>
+                    <a:noFill/>
+                    <a:ln>
+                      <a:noFill/>
+                    </a:ln>
+                  </pic:spPr>
+                </pic:pic>
+              </a:graphicData>
+            </a:graphic>
+          </wp:inline>
+        </w:drawing>
+      </w:r>
     </w:p>
     <w:sectPr>
       <w:pgSz w:w="11906" w:h="16838"/>
@@ -7430,7 +7349,7 @@
     <w:lsdException w:unhideWhenUsed="0" w:uiPriority="0" w:semiHidden="0" w:name="Body Text Indent 2"/>
     <w:lsdException w:unhideWhenUsed="0" w:uiPriority="0" w:semiHidden="0" w:name="Body Text Indent 3"/>
     <w:lsdException w:unhideWhenUsed="0" w:uiPriority="0" w:semiHidden="0" w:name="Block Text"/>
-    <w:lsdException w:unhideWhenUsed="0" w:uiPriority="0" w:semiHidden="0" w:name="Hyperlink"/>
+    <w:lsdException w:qFormat="1" w:unhideWhenUsed="0" w:uiPriority="0" w:semiHidden="0" w:name="Hyperlink"/>
     <w:lsdException w:unhideWhenUsed="0" w:uiPriority="0" w:semiHidden="0" w:name="FollowedHyperlink"/>
     <w:lsdException w:qFormat="1" w:unhideWhenUsed="0" w:uiPriority="0" w:semiHidden="0" w:name="Strong"/>
     <w:lsdException w:qFormat="1" w:unhideWhenUsed="0" w:uiPriority="0" w:semiHidden="0" w:name="Emphasis"/>
@@ -7726,6 +7645,7 @@
   <w:style w:type="character" w:styleId="8">
     <w:name w:val="Hyperlink"/>
     <w:basedOn w:val="7"/>
+    <w:qFormat/>
     <w:uiPriority w:val="0"/>
     <w:rPr>
       <w:color w:val="0000FF"/>

</xml_diff>